<commit_message>
Progress on eval and manual
</commit_message>
<xml_diff>
--- a/Project 3 Evaluation.docx
+++ b/Project 3 Evaluation.docx
@@ -1,6 +1,6 @@
 
 <file path=word/document.xml><?xml version="1.0" encoding="utf-8"?>
-<w:document xmlns:wpc="http://schemas.microsoft.com/office/word/2010/wordprocessingCanvas" xmlns:mc="http://schemas.openxmlformats.org/markup-compatibility/2006" xmlns:o="urn:schemas-microsoft-com:office:office" xmlns:r="http://schemas.openxmlformats.org/officeDocument/2006/relationships" xmlns:m="http://schemas.openxmlformats.org/officeDocument/2006/math" xmlns:v="urn:schemas-microsoft-com:vml" xmlns:wp14="http://schemas.microsoft.com/office/word/2010/wordprocessingDrawing" xmlns:wp="http://schemas.openxmlformats.org/drawingml/2006/wordprocessingDrawing" xmlns:w10="urn:schemas-microsoft-com:office:word" xmlns:w="http://schemas.openxmlformats.org/wordprocessingml/2006/main" xmlns:w14="http://schemas.microsoft.com/office/word/2010/wordml" xmlns:wpg="http://schemas.microsoft.com/office/word/2010/wordprocessingGroup" xmlns:wpi="http://schemas.microsoft.com/office/word/2010/wordprocessingInk" xmlns:wne="http://schemas.microsoft.com/office/word/2006/wordml" xmlns:wps="http://schemas.microsoft.com/office/word/2010/wordprocessingShape" mc:Ignorable="w14 wp14">
+<w:document xmlns:wpc="http://schemas.microsoft.com/office/word/2010/wordprocessingCanvas" xmlns:mc="http://schemas.openxmlformats.org/markup-compatibility/2006" xmlns:o="urn:schemas-microsoft-com:office:office" xmlns:r="http://schemas.openxmlformats.org/officeDocument/2006/relationships" xmlns:m="http://schemas.openxmlformats.org/officeDocument/2006/math" xmlns:v="urn:schemas-microsoft-com:vml" xmlns:wp14="http://schemas.microsoft.com/office/word/2010/wordprocessingDrawing" xmlns:wp="http://schemas.openxmlformats.org/drawingml/2006/wordprocessingDrawing" xmlns:w10="urn:schemas-microsoft-com:office:word" xmlns:w="http://schemas.openxmlformats.org/wordprocessingml/2006/main" xmlns:w14="http://schemas.microsoft.com/office/word/2010/wordml" xmlns:w15="http://schemas.microsoft.com/office/word/2012/wordml" xmlns:wpg="http://schemas.microsoft.com/office/word/2010/wordprocessingGroup" xmlns:wpi="http://schemas.microsoft.com/office/word/2010/wordprocessingInk" xmlns:wne="http://schemas.microsoft.com/office/word/2006/wordml" xmlns:wps="http://schemas.microsoft.com/office/word/2010/wordprocessingShape" mc:Ignorable="w14 w15 wp14">
   <w:body>
     <w:p>
       <w:pPr>
@@ -41,6 +41,14 @@
           <w:sz w:val="28"/>
           <w:szCs w:val="28"/>
         </w:rPr>
+        <w:t xml:space="preserve"> </w:t>
+      </w:r>
+      <w:r>
+        <w:rPr>
+          <w:rFonts w:asciiTheme="majorHAnsi" w:hAnsiTheme="majorHAnsi"/>
+          <w:sz w:val="28"/>
+          <w:szCs w:val="28"/>
+        </w:rPr>
         <w:t>Grading Rubric</w:t>
       </w:r>
     </w:p>
@@ -62,6 +70,9 @@
       <w:r>
         <w:t xml:space="preserve"> </w:t>
       </w:r>
+      <w:r>
+        <w:t>American Hobo: The Resistance</w:t>
+      </w:r>
     </w:p>
     <w:p>
       <w:pPr>
@@ -77,6 +88,9 @@
       </w:r>
       <w:r>
         <w:t xml:space="preserve"> </w:t>
+      </w:r>
+      <w:r>
+        <w:t>Andy Miller, Garret Young, Spencer Kershaw</w:t>
       </w:r>
     </w:p>
     <w:p>
@@ -316,6 +330,45 @@
               </w:tabs>
               <w:cnfStyle w:val="000000100000" w:firstRow="0" w:lastRow="0" w:firstColumn="0" w:lastColumn="0" w:oddVBand="0" w:evenVBand="0" w:oddHBand="1" w:evenHBand="0" w:firstRowFirstColumn="0" w:firstRowLastColumn="0" w:lastRowFirstColumn="0" w:lastRowLastColumn="0"/>
             </w:pPr>
+            <w:r>
+              <w:t xml:space="preserve">We have a unique hero texture that is very different from the enemy texture which are all similar but vary by color. Both of these have a number of animations in their </w:t>
+            </w:r>
+            <w:proofErr w:type="spellStart"/>
+            <w:r>
+              <w:t>cel</w:t>
+            </w:r>
+            <w:proofErr w:type="spellEnd"/>
+            <w:r>
+              <w:t xml:space="preserve"> sheet. We have background art to give immersion as to where you are.</w:t>
+            </w:r>
+          </w:p>
+          <w:p>
+            <w:pPr>
+              <w:tabs>
+                <w:tab w:val="right" w:pos="7200"/>
+              </w:tabs>
+              <w:cnfStyle w:val="000000100000" w:firstRow="0" w:lastRow="0" w:firstColumn="0" w:lastColumn="0" w:oddVBand="0" w:evenVBand="0" w:oddHBand="1" w:evenHBand="0" w:firstRowFirstColumn="0" w:firstRowLastColumn="0" w:lastRowFirstColumn="0" w:lastRowLastColumn="0"/>
+            </w:pPr>
+            <w:r>
+              <w:t>There is looping background battle music. A death sound is played when an enemy is defeated. The battle music goes well with the theme but is a bit loud and overrides the other sound effects that were implemented.</w:t>
+            </w:r>
+          </w:p>
+          <w:p>
+            <w:pPr>
+              <w:tabs>
+                <w:tab w:val="right" w:pos="7200"/>
+              </w:tabs>
+              <w:cnfStyle w:val="000000100000" w:firstRow="0" w:lastRow="0" w:firstColumn="0" w:lastColumn="0" w:oddVBand="0" w:evenVBand="0" w:oddHBand="1" w:evenHBand="0" w:firstRowFirstColumn="0" w:firstRowLastColumn="0" w:lastRowFirstColumn="0" w:lastRowLastColumn="0"/>
+              <w:rPr>
+                <w:b/>
+              </w:rPr>
+            </w:pPr>
+            <w:r>
+              <w:rPr>
+                <w:b/>
+              </w:rPr>
+              <w:t>12 Points</w:t>
+            </w:r>
           </w:p>
         </w:tc>
       </w:tr>
@@ -563,6 +616,26 @@
               </w:tabs>
               <w:cnfStyle w:val="000000100000" w:firstRow="0" w:lastRow="0" w:firstColumn="0" w:lastColumn="0" w:oddVBand="0" w:evenVBand="0" w:oddHBand="1" w:evenHBand="0" w:firstRowFirstColumn="0" w:firstRowLastColumn="0" w:lastRowFirstColumn="0" w:lastRowLastColumn="0"/>
             </w:pPr>
+            <w:r>
+              <w:t>From all the playtest that was performed so gameplay halting bugs were encountered. The game can be completed multiple times in the same initialization of the program.</w:t>
+            </w:r>
+          </w:p>
+          <w:p>
+            <w:pPr>
+              <w:tabs>
+                <w:tab w:val="right" w:pos="7200"/>
+              </w:tabs>
+              <w:cnfStyle w:val="000000100000" w:firstRow="0" w:lastRow="0" w:firstColumn="0" w:lastColumn="0" w:oddVBand="0" w:evenVBand="0" w:oddHBand="1" w:evenHBand="0" w:firstRowFirstColumn="0" w:firstRowLastColumn="0" w:lastRowFirstColumn="0" w:lastRowLastColumn="0"/>
+              <w:rPr>
+                <w:b/>
+              </w:rPr>
+            </w:pPr>
+            <w:r>
+              <w:rPr>
+                <w:b/>
+              </w:rPr>
+              <w:t>Pass</w:t>
+            </w:r>
           </w:p>
         </w:tc>
       </w:tr>
@@ -694,6 +767,32 @@
               </w:tabs>
               <w:cnfStyle w:val="000000000000" w:firstRow="0" w:lastRow="0" w:firstColumn="0" w:lastColumn="0" w:oddVBand="0" w:evenVBand="0" w:oddHBand="0" w:evenHBand="0" w:firstRowFirstColumn="0" w:firstRowLastColumn="0" w:lastRowFirstColumn="0" w:lastRowLastColumn="0"/>
             </w:pPr>
+            <w:r>
+              <w:t>The controls are very simple, you have arrow keys to move, spacebar to attack and shift key is evasion. Overall the control scheme works well</w:t>
+            </w:r>
+          </w:p>
+          <w:p>
+            <w:pPr>
+              <w:tabs>
+                <w:tab w:val="right" w:pos="7200"/>
+              </w:tabs>
+              <w:cnfStyle w:val="000000000000" w:firstRow="0" w:lastRow="0" w:firstColumn="0" w:lastColumn="0" w:oddVBand="0" w:evenVBand="0" w:oddHBand="0" w:evenHBand="0" w:firstRowFirstColumn="0" w:firstRowLastColumn="0" w:lastRowFirstColumn="0" w:lastRowLastColumn="0"/>
+              <w:rPr>
+                <w:b/>
+              </w:rPr>
+            </w:pPr>
+            <w:r>
+              <w:rPr>
+                <w:b/>
+              </w:rPr>
+              <w:t>9</w:t>
+            </w:r>
+            <w:r>
+              <w:rPr>
+                <w:b/>
+              </w:rPr>
+              <w:t xml:space="preserve"> Points</w:t>
+            </w:r>
           </w:p>
         </w:tc>
       </w:tr>
@@ -884,12 +983,10 @@
                 <w:tab w:val="right" w:pos="7200"/>
               </w:tabs>
             </w:pPr>
-            <w:bookmarkStart w:id="0" w:name="_GoBack"/>
             <w:r>
               <w:t>Report</w:t>
             </w:r>
           </w:p>
-          <w:bookmarkEnd w:id="0"/>
           <w:p>
             <w:pPr>
               <w:tabs>
@@ -939,6 +1036,8 @@
               </w:tabs>
               <w:cnfStyle w:val="000000000000" w:firstRow="0" w:lastRow="0" w:firstColumn="0" w:lastColumn="0" w:oddVBand="0" w:evenVBand="0" w:oddHBand="0" w:evenHBand="0" w:firstRowFirstColumn="0" w:firstRowLastColumn="0" w:lastRowFirstColumn="0" w:lastRowLastColumn="0"/>
             </w:pPr>
+            <w:bookmarkStart w:id="0" w:name="_GoBack"/>
+            <w:bookmarkEnd w:id="0"/>
           </w:p>
         </w:tc>
         <w:tc>
@@ -980,7 +1079,7 @@
 </file>
 
 <file path=word/styles.xml><?xml version="1.0" encoding="utf-8"?>
-<w:styles xmlns:mc="http://schemas.openxmlformats.org/markup-compatibility/2006" xmlns:r="http://schemas.openxmlformats.org/officeDocument/2006/relationships" xmlns:w="http://schemas.openxmlformats.org/wordprocessingml/2006/main" xmlns:w14="http://schemas.microsoft.com/office/word/2010/wordml" mc:Ignorable="w14">
+<w:styles xmlns:mc="http://schemas.openxmlformats.org/markup-compatibility/2006" xmlns:r="http://schemas.openxmlformats.org/officeDocument/2006/relationships" xmlns:w="http://schemas.openxmlformats.org/wordprocessingml/2006/main" xmlns:w14="http://schemas.microsoft.com/office/word/2010/wordml" xmlns:w15="http://schemas.microsoft.com/office/word/2012/wordml" mc:Ignorable="w14 w15">
   <w:docDefaults>
     <w:rPrDefault>
       <w:rPr>
@@ -996,144 +1095,378 @@
       </w:pPr>
     </w:pPrDefault>
   </w:docDefaults>
-  <w:latentStyles w:defLockedState="0" w:defUIPriority="99" w:defSemiHidden="1" w:defUnhideWhenUsed="1" w:defQFormat="0" w:count="267">
-    <w:lsdException w:name="Normal" w:semiHidden="0" w:uiPriority="0" w:unhideWhenUsed="0" w:qFormat="1"/>
-    <w:lsdException w:name="heading 1" w:semiHidden="0" w:uiPriority="9" w:unhideWhenUsed="0" w:qFormat="1"/>
-    <w:lsdException w:name="heading 2" w:uiPriority="9" w:qFormat="1"/>
-    <w:lsdException w:name="heading 3" w:uiPriority="9" w:qFormat="1"/>
-    <w:lsdException w:name="heading 4" w:uiPriority="9" w:qFormat="1"/>
-    <w:lsdException w:name="heading 5" w:uiPriority="9" w:qFormat="1"/>
-    <w:lsdException w:name="heading 6" w:uiPriority="9" w:qFormat="1"/>
-    <w:lsdException w:name="heading 7" w:uiPriority="9" w:qFormat="1"/>
-    <w:lsdException w:name="heading 8" w:uiPriority="9" w:qFormat="1"/>
-    <w:lsdException w:name="heading 9" w:uiPriority="9" w:qFormat="1"/>
-    <w:lsdException w:name="toc 1" w:uiPriority="39"/>
-    <w:lsdException w:name="toc 2" w:uiPriority="39"/>
-    <w:lsdException w:name="toc 3" w:uiPriority="39"/>
-    <w:lsdException w:name="toc 4" w:uiPriority="39"/>
-    <w:lsdException w:name="toc 5" w:uiPriority="39"/>
-    <w:lsdException w:name="toc 6" w:uiPriority="39"/>
-    <w:lsdException w:name="toc 7" w:uiPriority="39"/>
-    <w:lsdException w:name="toc 8" w:uiPriority="39"/>
-    <w:lsdException w:name="toc 9" w:uiPriority="39"/>
-    <w:lsdException w:name="caption" w:uiPriority="35" w:qFormat="1"/>
-    <w:lsdException w:name="Title" w:semiHidden="0" w:uiPriority="10" w:unhideWhenUsed="0" w:qFormat="1"/>
-    <w:lsdException w:name="Default Paragraph Font" w:uiPriority="1"/>
-    <w:lsdException w:name="Subtitle" w:semiHidden="0" w:uiPriority="11" w:unhideWhenUsed="0" w:qFormat="1"/>
-    <w:lsdException w:name="Strong" w:semiHidden="0" w:uiPriority="22" w:unhideWhenUsed="0" w:qFormat="1"/>
-    <w:lsdException w:name="Emphasis" w:semiHidden="0" w:uiPriority="20" w:unhideWhenUsed="0" w:qFormat="1"/>
-    <w:lsdException w:name="Table Grid" w:semiHidden="0" w:uiPriority="59" w:unhideWhenUsed="0"/>
-    <w:lsdException w:name="Placeholder Text" w:unhideWhenUsed="0"/>
-    <w:lsdException w:name="No Spacing" w:semiHidden="0" w:uiPriority="1" w:unhideWhenUsed="0" w:qFormat="1"/>
-    <w:lsdException w:name="Light Shading" w:semiHidden="0" w:uiPriority="60" w:unhideWhenUsed="0"/>
-    <w:lsdException w:name="Light List" w:semiHidden="0" w:uiPriority="61" w:unhideWhenUsed="0"/>
-    <w:lsdException w:name="Light Grid" w:semiHidden="0" w:uiPriority="62" w:unhideWhenUsed="0"/>
-    <w:lsdException w:name="Medium Shading 1" w:semiHidden="0" w:uiPriority="63" w:unhideWhenUsed="0"/>
-    <w:lsdException w:name="Medium Shading 2" w:semiHidden="0" w:uiPriority="64" w:unhideWhenUsed="0"/>
-    <w:lsdException w:name="Medium List 1" w:semiHidden="0" w:uiPriority="65" w:unhideWhenUsed="0"/>
-    <w:lsdException w:name="Medium List 2" w:semiHidden="0" w:uiPriority="66" w:unhideWhenUsed="0"/>
-    <w:lsdException w:name="Medium Grid 1" w:semiHidden="0" w:uiPriority="67" w:unhideWhenUsed="0"/>
-    <w:lsdException w:name="Medium Grid 2" w:semiHidden="0" w:uiPriority="68" w:unhideWhenUsed="0"/>
-    <w:lsdException w:name="Medium Grid 3" w:semiHidden="0" w:uiPriority="69" w:unhideWhenUsed="0"/>
-    <w:lsdException w:name="Dark List" w:semiHidden="0" w:uiPriority="70" w:unhideWhenUsed="0"/>
-    <w:lsdException w:name="Colorful Shading" w:semiHidden="0" w:uiPriority="71" w:unhideWhenUsed="0"/>
-    <w:lsdException w:name="Colorful List" w:semiHidden="0" w:uiPriority="72" w:unhideWhenUsed="0"/>
-    <w:lsdException w:name="Colorful Grid" w:semiHidden="0" w:uiPriority="73" w:unhideWhenUsed="0"/>
-    <w:lsdException w:name="Light Shading Accent 1" w:semiHidden="0" w:uiPriority="60" w:unhideWhenUsed="0"/>
-    <w:lsdException w:name="Light List Accent 1" w:semiHidden="0" w:uiPriority="61" w:unhideWhenUsed="0"/>
-    <w:lsdException w:name="Light Grid Accent 1" w:semiHidden="0" w:uiPriority="62" w:unhideWhenUsed="0"/>
-    <w:lsdException w:name="Medium Shading 1 Accent 1" w:semiHidden="0" w:uiPriority="63" w:unhideWhenUsed="0"/>
-    <w:lsdException w:name="Medium Shading 2 Accent 1" w:semiHidden="0" w:uiPriority="64" w:unhideWhenUsed="0"/>
-    <w:lsdException w:name="Medium List 1 Accent 1" w:semiHidden="0" w:uiPriority="65" w:unhideWhenUsed="0"/>
-    <w:lsdException w:name="Revision" w:unhideWhenUsed="0"/>
-    <w:lsdException w:name="List Paragraph" w:semiHidden="0" w:uiPriority="34" w:unhideWhenUsed="0" w:qFormat="1"/>
-    <w:lsdException w:name="Quote" w:semiHidden="0" w:uiPriority="29" w:unhideWhenUsed="0" w:qFormat="1"/>
-    <w:lsdException w:name="Intense Quote" w:semiHidden="0" w:uiPriority="30" w:unhideWhenUsed="0" w:qFormat="1"/>
-    <w:lsdException w:name="Medium List 2 Accent 1" w:semiHidden="0" w:uiPriority="66" w:unhideWhenUsed="0"/>
-    <w:lsdException w:name="Medium Grid 1 Accent 1" w:semiHidden="0" w:uiPriority="67" w:unhideWhenUsed="0"/>
-    <w:lsdException w:name="Medium Grid 2 Accent 1" w:semiHidden="0" w:uiPriority="68" w:unhideWhenUsed="0"/>
-    <w:lsdException w:name="Medium Grid 3 Accent 1" w:semiHidden="0" w:uiPriority="69" w:unhideWhenUsed="0"/>
-    <w:lsdException w:name="Dark List Accent 1" w:semiHidden="0" w:uiPriority="70" w:unhideWhenUsed="0"/>
-    <w:lsdException w:name="Colorful Shading Accent 1" w:semiHidden="0" w:uiPriority="71" w:unhideWhenUsed="0"/>
-    <w:lsdException w:name="Colorful List Accent 1" w:semiHidden="0" w:uiPriority="72" w:unhideWhenUsed="0"/>
-    <w:lsdException w:name="Colorful Grid Accent 1" w:semiHidden="0" w:uiPriority="73" w:unhideWhenUsed="0"/>
-    <w:lsdException w:name="Light Shading Accent 2" w:semiHidden="0" w:uiPriority="60" w:unhideWhenUsed="0"/>
-    <w:lsdException w:name="Light List Accent 2" w:semiHidden="0" w:uiPriority="61" w:unhideWhenUsed="0"/>
-    <w:lsdException w:name="Light Grid Accent 2" w:semiHidden="0" w:uiPriority="62" w:unhideWhenUsed="0"/>
-    <w:lsdException w:name="Medium Shading 1 Accent 2" w:semiHidden="0" w:uiPriority="63" w:unhideWhenUsed="0"/>
-    <w:lsdException w:name="Medium Shading 2 Accent 2" w:semiHidden="0" w:uiPriority="64" w:unhideWhenUsed="0"/>
-    <w:lsdException w:name="Medium List 1 Accent 2" w:semiHidden="0" w:uiPriority="65" w:unhideWhenUsed="0"/>
-    <w:lsdException w:name="Medium List 2 Accent 2" w:semiHidden="0" w:uiPriority="66" w:unhideWhenUsed="0"/>
-    <w:lsdException w:name="Medium Grid 1 Accent 2" w:semiHidden="0" w:uiPriority="67" w:unhideWhenUsed="0"/>
-    <w:lsdException w:name="Medium Grid 2 Accent 2" w:semiHidden="0" w:uiPriority="68" w:unhideWhenUsed="0"/>
-    <w:lsdException w:name="Medium Grid 3 Accent 2" w:semiHidden="0" w:uiPriority="69" w:unhideWhenUsed="0"/>
-    <w:lsdException w:name="Dark List Accent 2" w:semiHidden="0" w:uiPriority="70" w:unhideWhenUsed="0"/>
-    <w:lsdException w:name="Colorful Shading Accent 2" w:semiHidden="0" w:uiPriority="71" w:unhideWhenUsed="0"/>
-    <w:lsdException w:name="Colorful List Accent 2" w:semiHidden="0" w:uiPriority="72" w:unhideWhenUsed="0"/>
-    <w:lsdException w:name="Colorful Grid Accent 2" w:semiHidden="0" w:uiPriority="73" w:unhideWhenUsed="0"/>
-    <w:lsdException w:name="Light Shading Accent 3" w:semiHidden="0" w:uiPriority="60" w:unhideWhenUsed="0"/>
-    <w:lsdException w:name="Light List Accent 3" w:semiHidden="0" w:uiPriority="61" w:unhideWhenUsed="0"/>
-    <w:lsdException w:name="Light Grid Accent 3" w:semiHidden="0" w:uiPriority="62" w:unhideWhenUsed="0"/>
-    <w:lsdException w:name="Medium Shading 1 Accent 3" w:semiHidden="0" w:uiPriority="63" w:unhideWhenUsed="0"/>
-    <w:lsdException w:name="Medium Shading 2 Accent 3" w:semiHidden="0" w:uiPriority="64" w:unhideWhenUsed="0"/>
-    <w:lsdException w:name="Medium List 1 Accent 3" w:semiHidden="0" w:uiPriority="65" w:unhideWhenUsed="0"/>
-    <w:lsdException w:name="Medium List 2 Accent 3" w:semiHidden="0" w:uiPriority="66" w:unhideWhenUsed="0"/>
-    <w:lsdException w:name="Medium Grid 1 Accent 3" w:semiHidden="0" w:uiPriority="67" w:unhideWhenUsed="0"/>
-    <w:lsdException w:name="Medium Grid 2 Accent 3" w:semiHidden="0" w:uiPriority="68" w:unhideWhenUsed="0"/>
-    <w:lsdException w:name="Medium Grid 3 Accent 3" w:semiHidden="0" w:uiPriority="69" w:unhideWhenUsed="0"/>
-    <w:lsdException w:name="Dark List Accent 3" w:semiHidden="0" w:uiPriority="70" w:unhideWhenUsed="0"/>
-    <w:lsdException w:name="Colorful Shading Accent 3" w:semiHidden="0" w:uiPriority="71" w:unhideWhenUsed="0"/>
-    <w:lsdException w:name="Colorful List Accent 3" w:semiHidden="0" w:uiPriority="72" w:unhideWhenUsed="0"/>
-    <w:lsdException w:name="Colorful Grid Accent 3" w:semiHidden="0" w:uiPriority="73" w:unhideWhenUsed="0"/>
-    <w:lsdException w:name="Light Shading Accent 4" w:semiHidden="0" w:uiPriority="60" w:unhideWhenUsed="0"/>
-    <w:lsdException w:name="Light List Accent 4" w:semiHidden="0" w:uiPriority="61" w:unhideWhenUsed="0"/>
-    <w:lsdException w:name="Light Grid Accent 4" w:semiHidden="0" w:uiPriority="62" w:unhideWhenUsed="0"/>
-    <w:lsdException w:name="Medium Shading 1 Accent 4" w:semiHidden="0" w:uiPriority="63" w:unhideWhenUsed="0"/>
-    <w:lsdException w:name="Medium Shading 2 Accent 4" w:semiHidden="0" w:uiPriority="64" w:unhideWhenUsed="0"/>
-    <w:lsdException w:name="Medium List 1 Accent 4" w:semiHidden="0" w:uiPriority="65" w:unhideWhenUsed="0"/>
-    <w:lsdException w:name="Medium List 2 Accent 4" w:semiHidden="0" w:uiPriority="66" w:unhideWhenUsed="0"/>
-    <w:lsdException w:name="Medium Grid 1 Accent 4" w:semiHidden="0" w:uiPriority="67" w:unhideWhenUsed="0"/>
-    <w:lsdException w:name="Medium Grid 2 Accent 4" w:semiHidden="0" w:uiPriority="68" w:unhideWhenUsed="0"/>
-    <w:lsdException w:name="Medium Grid 3 Accent 4" w:semiHidden="0" w:uiPriority="69" w:unhideWhenUsed="0"/>
-    <w:lsdException w:name="Dark List Accent 4" w:semiHidden="0" w:uiPriority="70" w:unhideWhenUsed="0"/>
-    <w:lsdException w:name="Colorful Shading Accent 4" w:semiHidden="0" w:uiPriority="71" w:unhideWhenUsed="0"/>
-    <w:lsdException w:name="Colorful List Accent 4" w:semiHidden="0" w:uiPriority="72" w:unhideWhenUsed="0"/>
-    <w:lsdException w:name="Colorful Grid Accent 4" w:semiHidden="0" w:uiPriority="73" w:unhideWhenUsed="0"/>
-    <w:lsdException w:name="Light Shading Accent 5" w:semiHidden="0" w:uiPriority="60" w:unhideWhenUsed="0"/>
-    <w:lsdException w:name="Light List Accent 5" w:semiHidden="0" w:uiPriority="61" w:unhideWhenUsed="0"/>
-    <w:lsdException w:name="Light Grid Accent 5" w:semiHidden="0" w:uiPriority="62" w:unhideWhenUsed="0"/>
-    <w:lsdException w:name="Medium Shading 1 Accent 5" w:semiHidden="0" w:uiPriority="63" w:unhideWhenUsed="0"/>
-    <w:lsdException w:name="Medium Shading 2 Accent 5" w:semiHidden="0" w:uiPriority="64" w:unhideWhenUsed="0"/>
-    <w:lsdException w:name="Medium List 1 Accent 5" w:semiHidden="0" w:uiPriority="65" w:unhideWhenUsed="0"/>
-    <w:lsdException w:name="Medium List 2 Accent 5" w:semiHidden="0" w:uiPriority="66" w:unhideWhenUsed="0"/>
-    <w:lsdException w:name="Medium Grid 1 Accent 5" w:semiHidden="0" w:uiPriority="67" w:unhideWhenUsed="0"/>
-    <w:lsdException w:name="Medium Grid 2 Accent 5" w:semiHidden="0" w:uiPriority="68" w:unhideWhenUsed="0"/>
-    <w:lsdException w:name="Medium Grid 3 Accent 5" w:semiHidden="0" w:uiPriority="69" w:unhideWhenUsed="0"/>
-    <w:lsdException w:name="Dark List Accent 5" w:semiHidden="0" w:uiPriority="70" w:unhideWhenUsed="0"/>
-    <w:lsdException w:name="Colorful Shading Accent 5" w:semiHidden="0" w:uiPriority="71" w:unhideWhenUsed="0"/>
-    <w:lsdException w:name="Colorful List Accent 5" w:semiHidden="0" w:uiPriority="72" w:unhideWhenUsed="0"/>
-    <w:lsdException w:name="Colorful Grid Accent 5" w:semiHidden="0" w:uiPriority="73" w:unhideWhenUsed="0"/>
-    <w:lsdException w:name="Light Shading Accent 6" w:semiHidden="0" w:uiPriority="60" w:unhideWhenUsed="0"/>
-    <w:lsdException w:name="Light List Accent 6" w:semiHidden="0" w:uiPriority="61" w:unhideWhenUsed="0"/>
-    <w:lsdException w:name="Light Grid Accent 6" w:semiHidden="0" w:uiPriority="62" w:unhideWhenUsed="0"/>
-    <w:lsdException w:name="Medium Shading 1 Accent 6" w:semiHidden="0" w:uiPriority="63" w:unhideWhenUsed="0"/>
-    <w:lsdException w:name="Medium Shading 2 Accent 6" w:semiHidden="0" w:uiPriority="64" w:unhideWhenUsed="0"/>
-    <w:lsdException w:name="Medium List 1 Accent 6" w:semiHidden="0" w:uiPriority="65" w:unhideWhenUsed="0"/>
-    <w:lsdException w:name="Medium List 2 Accent 6" w:semiHidden="0" w:uiPriority="66" w:unhideWhenUsed="0"/>
-    <w:lsdException w:name="Medium Grid 1 Accent 6" w:semiHidden="0" w:uiPriority="67" w:unhideWhenUsed="0"/>
-    <w:lsdException w:name="Medium Grid 2 Accent 6" w:semiHidden="0" w:uiPriority="68" w:unhideWhenUsed="0"/>
-    <w:lsdException w:name="Medium Grid 3 Accent 6" w:semiHidden="0" w:uiPriority="69" w:unhideWhenUsed="0"/>
-    <w:lsdException w:name="Dark List Accent 6" w:semiHidden="0" w:uiPriority="70" w:unhideWhenUsed="0"/>
-    <w:lsdException w:name="Colorful Shading Accent 6" w:semiHidden="0" w:uiPriority="71" w:unhideWhenUsed="0"/>
-    <w:lsdException w:name="Colorful List Accent 6" w:semiHidden="0" w:uiPriority="72" w:unhideWhenUsed="0"/>
-    <w:lsdException w:name="Colorful Grid Accent 6" w:semiHidden="0" w:uiPriority="73" w:unhideWhenUsed="0"/>
-    <w:lsdException w:name="Subtle Emphasis" w:semiHidden="0" w:uiPriority="19" w:unhideWhenUsed="0" w:qFormat="1"/>
-    <w:lsdException w:name="Intense Emphasis" w:semiHidden="0" w:uiPriority="21" w:unhideWhenUsed="0" w:qFormat="1"/>
-    <w:lsdException w:name="Subtle Reference" w:semiHidden="0" w:uiPriority="31" w:unhideWhenUsed="0" w:qFormat="1"/>
-    <w:lsdException w:name="Intense Reference" w:semiHidden="0" w:uiPriority="32" w:unhideWhenUsed="0" w:qFormat="1"/>
-    <w:lsdException w:name="Book Title" w:semiHidden="0" w:uiPriority="33" w:unhideWhenUsed="0" w:qFormat="1"/>
-    <w:lsdException w:name="Bibliography" w:uiPriority="37"/>
-    <w:lsdException w:name="TOC Heading" w:uiPriority="39" w:qFormat="1"/>
+  <w:latentStyles w:defLockedState="0" w:defUIPriority="99" w:defSemiHidden="0" w:defUnhideWhenUsed="0" w:defQFormat="0" w:count="371">
+    <w:lsdException w:name="Normal" w:uiPriority="0" w:qFormat="1"/>
+    <w:lsdException w:name="heading 1" w:uiPriority="9" w:qFormat="1"/>
+    <w:lsdException w:name="heading 2" w:semiHidden="1" w:uiPriority="9" w:unhideWhenUsed="1" w:qFormat="1"/>
+    <w:lsdException w:name="heading 3" w:semiHidden="1" w:uiPriority="9" w:unhideWhenUsed="1" w:qFormat="1"/>
+    <w:lsdException w:name="heading 4" w:semiHidden="1" w:uiPriority="9" w:unhideWhenUsed="1" w:qFormat="1"/>
+    <w:lsdException w:name="heading 5" w:semiHidden="1" w:uiPriority="9" w:unhideWhenUsed="1" w:qFormat="1"/>
+    <w:lsdException w:name="heading 6" w:semiHidden="1" w:uiPriority="9" w:unhideWhenUsed="1" w:qFormat="1"/>
+    <w:lsdException w:name="heading 7" w:semiHidden="1" w:uiPriority="9" w:unhideWhenUsed="1" w:qFormat="1"/>
+    <w:lsdException w:name="heading 8" w:semiHidden="1" w:uiPriority="9" w:unhideWhenUsed="1" w:qFormat="1"/>
+    <w:lsdException w:name="heading 9" w:semiHidden="1" w:uiPriority="9" w:unhideWhenUsed="1" w:qFormat="1"/>
+    <w:lsdException w:name="index 1" w:semiHidden="1" w:unhideWhenUsed="1"/>
+    <w:lsdException w:name="index 2" w:semiHidden="1" w:unhideWhenUsed="1"/>
+    <w:lsdException w:name="index 3" w:semiHidden="1" w:unhideWhenUsed="1"/>
+    <w:lsdException w:name="index 4" w:semiHidden="1" w:unhideWhenUsed="1"/>
+    <w:lsdException w:name="index 5" w:semiHidden="1" w:unhideWhenUsed="1"/>
+    <w:lsdException w:name="index 6" w:semiHidden="1" w:unhideWhenUsed="1"/>
+    <w:lsdException w:name="index 7" w:semiHidden="1" w:unhideWhenUsed="1"/>
+    <w:lsdException w:name="index 8" w:semiHidden="1" w:unhideWhenUsed="1"/>
+    <w:lsdException w:name="index 9" w:semiHidden="1" w:unhideWhenUsed="1"/>
+    <w:lsdException w:name="toc 1" w:semiHidden="1" w:uiPriority="39" w:unhideWhenUsed="1"/>
+    <w:lsdException w:name="toc 2" w:semiHidden="1" w:uiPriority="39" w:unhideWhenUsed="1"/>
+    <w:lsdException w:name="toc 3" w:semiHidden="1" w:uiPriority="39" w:unhideWhenUsed="1"/>
+    <w:lsdException w:name="toc 4" w:semiHidden="1" w:uiPriority="39" w:unhideWhenUsed="1"/>
+    <w:lsdException w:name="toc 5" w:semiHidden="1" w:uiPriority="39" w:unhideWhenUsed="1"/>
+    <w:lsdException w:name="toc 6" w:semiHidden="1" w:uiPriority="39" w:unhideWhenUsed="1"/>
+    <w:lsdException w:name="toc 7" w:semiHidden="1" w:uiPriority="39" w:unhideWhenUsed="1"/>
+    <w:lsdException w:name="toc 8" w:semiHidden="1" w:uiPriority="39" w:unhideWhenUsed="1"/>
+    <w:lsdException w:name="toc 9" w:semiHidden="1" w:uiPriority="39" w:unhideWhenUsed="1"/>
+    <w:lsdException w:name="Normal Indent" w:semiHidden="1" w:unhideWhenUsed="1"/>
+    <w:lsdException w:name="footnote text" w:semiHidden="1" w:unhideWhenUsed="1"/>
+    <w:lsdException w:name="annotation text" w:semiHidden="1" w:unhideWhenUsed="1"/>
+    <w:lsdException w:name="header" w:semiHidden="1" w:unhideWhenUsed="1"/>
+    <w:lsdException w:name="footer" w:semiHidden="1" w:unhideWhenUsed="1"/>
+    <w:lsdException w:name="index heading" w:semiHidden="1" w:unhideWhenUsed="1"/>
+    <w:lsdException w:name="caption" w:semiHidden="1" w:uiPriority="35" w:unhideWhenUsed="1" w:qFormat="1"/>
+    <w:lsdException w:name="table of figures" w:semiHidden="1" w:unhideWhenUsed="1"/>
+    <w:lsdException w:name="envelope address" w:semiHidden="1" w:unhideWhenUsed="1"/>
+    <w:lsdException w:name="envelope return" w:semiHidden="1" w:unhideWhenUsed="1"/>
+    <w:lsdException w:name="footnote reference" w:semiHidden="1" w:unhideWhenUsed="1"/>
+    <w:lsdException w:name="annotation reference" w:semiHidden="1" w:unhideWhenUsed="1"/>
+    <w:lsdException w:name="line number" w:semiHidden="1" w:unhideWhenUsed="1"/>
+    <w:lsdException w:name="page number" w:semiHidden="1" w:unhideWhenUsed="1"/>
+    <w:lsdException w:name="endnote reference" w:semiHidden="1" w:unhideWhenUsed="1"/>
+    <w:lsdException w:name="endnote text" w:semiHidden="1" w:unhideWhenUsed="1"/>
+    <w:lsdException w:name="table of authorities" w:semiHidden="1" w:unhideWhenUsed="1"/>
+    <w:lsdException w:name="macro" w:semiHidden="1" w:unhideWhenUsed="1"/>
+    <w:lsdException w:name="toa heading" w:semiHidden="1" w:unhideWhenUsed="1"/>
+    <w:lsdException w:name="List" w:semiHidden="1" w:unhideWhenUsed="1"/>
+    <w:lsdException w:name="List Bullet" w:semiHidden="1" w:unhideWhenUsed="1"/>
+    <w:lsdException w:name="List Number" w:semiHidden="1" w:unhideWhenUsed="1"/>
+    <w:lsdException w:name="List 2" w:semiHidden="1" w:unhideWhenUsed="1"/>
+    <w:lsdException w:name="List 3" w:semiHidden="1" w:unhideWhenUsed="1"/>
+    <w:lsdException w:name="List 4" w:semiHidden="1" w:unhideWhenUsed="1"/>
+    <w:lsdException w:name="List 5" w:semiHidden="1" w:unhideWhenUsed="1"/>
+    <w:lsdException w:name="List Bullet 2" w:semiHidden="1" w:unhideWhenUsed="1"/>
+    <w:lsdException w:name="List Bullet 3" w:semiHidden="1" w:unhideWhenUsed="1"/>
+    <w:lsdException w:name="List Bullet 4" w:semiHidden="1" w:unhideWhenUsed="1"/>
+    <w:lsdException w:name="List Bullet 5" w:semiHidden="1" w:unhideWhenUsed="1"/>
+    <w:lsdException w:name="List Number 2" w:semiHidden="1" w:unhideWhenUsed="1"/>
+    <w:lsdException w:name="List Number 3" w:semiHidden="1" w:unhideWhenUsed="1"/>
+    <w:lsdException w:name="List Number 4" w:semiHidden="1" w:unhideWhenUsed="1"/>
+    <w:lsdException w:name="List Number 5" w:semiHidden="1" w:unhideWhenUsed="1"/>
+    <w:lsdException w:name="Title" w:uiPriority="10" w:qFormat="1"/>
+    <w:lsdException w:name="Closing" w:semiHidden="1" w:unhideWhenUsed="1"/>
+    <w:lsdException w:name="Signature" w:semiHidden="1" w:unhideWhenUsed="1"/>
+    <w:lsdException w:name="Default Paragraph Font" w:semiHidden="1" w:uiPriority="1" w:unhideWhenUsed="1"/>
+    <w:lsdException w:name="Body Text" w:semiHidden="1" w:unhideWhenUsed="1"/>
+    <w:lsdException w:name="Body Text Indent" w:semiHidden="1" w:unhideWhenUsed="1"/>
+    <w:lsdException w:name="List Continue" w:semiHidden="1" w:unhideWhenUsed="1"/>
+    <w:lsdException w:name="List Continue 2" w:semiHidden="1" w:unhideWhenUsed="1"/>
+    <w:lsdException w:name="List Continue 3" w:semiHidden="1" w:unhideWhenUsed="1"/>
+    <w:lsdException w:name="List Continue 4" w:semiHidden="1" w:unhideWhenUsed="1"/>
+    <w:lsdException w:name="List Continue 5" w:semiHidden="1" w:unhideWhenUsed="1"/>
+    <w:lsdException w:name="Message Header" w:semiHidden="1" w:unhideWhenUsed="1"/>
+    <w:lsdException w:name="Subtitle" w:uiPriority="11" w:qFormat="1"/>
+    <w:lsdException w:name="Salutation" w:semiHidden="1" w:unhideWhenUsed="1"/>
+    <w:lsdException w:name="Date" w:semiHidden="1" w:unhideWhenUsed="1"/>
+    <w:lsdException w:name="Body Text First Indent" w:semiHidden="1" w:unhideWhenUsed="1"/>
+    <w:lsdException w:name="Body Text First Indent 2" w:semiHidden="1" w:unhideWhenUsed="1"/>
+    <w:lsdException w:name="Note Heading" w:semiHidden="1" w:unhideWhenUsed="1"/>
+    <w:lsdException w:name="Body Text 2" w:semiHidden="1" w:unhideWhenUsed="1"/>
+    <w:lsdException w:name="Body Text 3" w:semiHidden="1" w:unhideWhenUsed="1"/>
+    <w:lsdException w:name="Body Text Indent 2" w:semiHidden="1" w:unhideWhenUsed="1"/>
+    <w:lsdException w:name="Body Text Indent 3" w:semiHidden="1" w:unhideWhenUsed="1"/>
+    <w:lsdException w:name="Block Text" w:semiHidden="1" w:unhideWhenUsed="1"/>
+    <w:lsdException w:name="Hyperlink" w:semiHidden="1" w:unhideWhenUsed="1"/>
+    <w:lsdException w:name="FollowedHyperlink" w:semiHidden="1" w:unhideWhenUsed="1"/>
+    <w:lsdException w:name="Strong" w:uiPriority="22" w:qFormat="1"/>
+    <w:lsdException w:name="Emphasis" w:uiPriority="20" w:qFormat="1"/>
+    <w:lsdException w:name="Document Map" w:semiHidden="1" w:unhideWhenUsed="1"/>
+    <w:lsdException w:name="Plain Text" w:semiHidden="1" w:unhideWhenUsed="1"/>
+    <w:lsdException w:name="E-mail Signature" w:semiHidden="1" w:unhideWhenUsed="1"/>
+    <w:lsdException w:name="HTML Top of Form" w:semiHidden="1" w:unhideWhenUsed="1"/>
+    <w:lsdException w:name="HTML Bottom of Form" w:semiHidden="1" w:unhideWhenUsed="1"/>
+    <w:lsdException w:name="Normal (Web)" w:semiHidden="1" w:unhideWhenUsed="1"/>
+    <w:lsdException w:name="HTML Acronym" w:semiHidden="1" w:unhideWhenUsed="1"/>
+    <w:lsdException w:name="HTML Address" w:semiHidden="1" w:unhideWhenUsed="1"/>
+    <w:lsdException w:name="HTML Cite" w:semiHidden="1" w:unhideWhenUsed="1"/>
+    <w:lsdException w:name="HTML Code" w:semiHidden="1" w:unhideWhenUsed="1"/>
+    <w:lsdException w:name="HTML Definition" w:semiHidden="1" w:unhideWhenUsed="1"/>
+    <w:lsdException w:name="HTML Keyboard" w:semiHidden="1" w:unhideWhenUsed="1"/>
+    <w:lsdException w:name="HTML Preformatted" w:semiHidden="1" w:unhideWhenUsed="1"/>
+    <w:lsdException w:name="HTML Sample" w:semiHidden="1" w:unhideWhenUsed="1"/>
+    <w:lsdException w:name="HTML Typewriter" w:semiHidden="1" w:unhideWhenUsed="1"/>
+    <w:lsdException w:name="HTML Variable" w:semiHidden="1" w:unhideWhenUsed="1"/>
+    <w:lsdException w:name="Normal Table" w:semiHidden="1" w:unhideWhenUsed="1"/>
+    <w:lsdException w:name="annotation subject" w:semiHidden="1" w:unhideWhenUsed="1"/>
+    <w:lsdException w:name="No List" w:semiHidden="1" w:unhideWhenUsed="1"/>
+    <w:lsdException w:name="Outline List 1" w:semiHidden="1" w:unhideWhenUsed="1"/>
+    <w:lsdException w:name="Outline List 2" w:semiHidden="1" w:unhideWhenUsed="1"/>
+    <w:lsdException w:name="Outline List 3" w:semiHidden="1" w:unhideWhenUsed="1"/>
+    <w:lsdException w:name="Table Simple 1" w:semiHidden="1" w:unhideWhenUsed="1"/>
+    <w:lsdException w:name="Table Simple 2" w:semiHidden="1" w:unhideWhenUsed="1"/>
+    <w:lsdException w:name="Table Simple 3" w:semiHidden="1" w:unhideWhenUsed="1"/>
+    <w:lsdException w:name="Table Classic 1" w:semiHidden="1" w:unhideWhenUsed="1"/>
+    <w:lsdException w:name="Table Classic 2" w:semiHidden="1" w:unhideWhenUsed="1"/>
+    <w:lsdException w:name="Table Classic 3" w:semiHidden="1" w:unhideWhenUsed="1"/>
+    <w:lsdException w:name="Table Classic 4" w:semiHidden="1" w:unhideWhenUsed="1"/>
+    <w:lsdException w:name="Table Colorful 1" w:semiHidden="1" w:unhideWhenUsed="1"/>
+    <w:lsdException w:name="Table Colorful 2" w:semiHidden="1" w:unhideWhenUsed="1"/>
+    <w:lsdException w:name="Table Colorful 3" w:semiHidden="1" w:unhideWhenUsed="1"/>
+    <w:lsdException w:name="Table Columns 1" w:semiHidden="1" w:unhideWhenUsed="1"/>
+    <w:lsdException w:name="Table Columns 2" w:semiHidden="1" w:unhideWhenUsed="1"/>
+    <w:lsdException w:name="Table Columns 3" w:semiHidden="1" w:unhideWhenUsed="1"/>
+    <w:lsdException w:name="Table Columns 4" w:semiHidden="1" w:unhideWhenUsed="1"/>
+    <w:lsdException w:name="Table Columns 5" w:semiHidden="1" w:unhideWhenUsed="1"/>
+    <w:lsdException w:name="Table Grid 1" w:semiHidden="1" w:unhideWhenUsed="1"/>
+    <w:lsdException w:name="Table Grid 2" w:semiHidden="1" w:unhideWhenUsed="1"/>
+    <w:lsdException w:name="Table Grid 3" w:semiHidden="1" w:unhideWhenUsed="1"/>
+    <w:lsdException w:name="Table Grid 4" w:semiHidden="1" w:unhideWhenUsed="1"/>
+    <w:lsdException w:name="Table Grid 5" w:semiHidden="1" w:unhideWhenUsed="1"/>
+    <w:lsdException w:name="Table Grid 6" w:semiHidden="1" w:unhideWhenUsed="1"/>
+    <w:lsdException w:name="Table Grid 7" w:semiHidden="1" w:unhideWhenUsed="1"/>
+    <w:lsdException w:name="Table Grid 8" w:semiHidden="1" w:unhideWhenUsed="1"/>
+    <w:lsdException w:name="Table List 1" w:semiHidden="1" w:unhideWhenUsed="1"/>
+    <w:lsdException w:name="Table List 2" w:semiHidden="1" w:unhideWhenUsed="1"/>
+    <w:lsdException w:name="Table List 3" w:semiHidden="1" w:unhideWhenUsed="1"/>
+    <w:lsdException w:name="Table List 4" w:semiHidden="1" w:unhideWhenUsed="1"/>
+    <w:lsdException w:name="Table List 5" w:semiHidden="1" w:unhideWhenUsed="1"/>
+    <w:lsdException w:name="Table List 6" w:semiHidden="1" w:unhideWhenUsed="1"/>
+    <w:lsdException w:name="Table List 7" w:semiHidden="1" w:unhideWhenUsed="1"/>
+    <w:lsdException w:name="Table List 8" w:semiHidden="1" w:unhideWhenUsed="1"/>
+    <w:lsdException w:name="Table 3D effects 1" w:semiHidden="1" w:unhideWhenUsed="1"/>
+    <w:lsdException w:name="Table 3D effects 2" w:semiHidden="1" w:unhideWhenUsed="1"/>
+    <w:lsdException w:name="Table 3D effects 3" w:semiHidden="1" w:unhideWhenUsed="1"/>
+    <w:lsdException w:name="Table Contemporary" w:semiHidden="1" w:unhideWhenUsed="1"/>
+    <w:lsdException w:name="Table Elegant" w:semiHidden="1" w:unhideWhenUsed="1"/>
+    <w:lsdException w:name="Table Professional" w:semiHidden="1" w:unhideWhenUsed="1"/>
+    <w:lsdException w:name="Table Subtle 1" w:semiHidden="1" w:unhideWhenUsed="1"/>
+    <w:lsdException w:name="Table Subtle 2" w:semiHidden="1" w:unhideWhenUsed="1"/>
+    <w:lsdException w:name="Table Web 1" w:semiHidden="1" w:unhideWhenUsed="1"/>
+    <w:lsdException w:name="Table Web 2" w:semiHidden="1" w:unhideWhenUsed="1"/>
+    <w:lsdException w:name="Table Web 3" w:semiHidden="1" w:unhideWhenUsed="1"/>
+    <w:lsdException w:name="Balloon Text" w:semiHidden="1" w:unhideWhenUsed="1"/>
+    <w:lsdException w:name="Table Grid" w:uiPriority="59"/>
+    <w:lsdException w:name="Table Theme" w:semiHidden="1" w:unhideWhenUsed="1"/>
+    <w:lsdException w:name="Placeholder Text" w:semiHidden="1"/>
+    <w:lsdException w:name="No Spacing" w:uiPriority="1" w:qFormat="1"/>
+    <w:lsdException w:name="Light Shading" w:uiPriority="60"/>
+    <w:lsdException w:name="Light List" w:uiPriority="61"/>
+    <w:lsdException w:name="Light Grid" w:uiPriority="62"/>
+    <w:lsdException w:name="Medium Shading 1" w:uiPriority="63"/>
+    <w:lsdException w:name="Medium Shading 2" w:uiPriority="64"/>
+    <w:lsdException w:name="Medium List 1" w:uiPriority="65"/>
+    <w:lsdException w:name="Medium List 2" w:uiPriority="66"/>
+    <w:lsdException w:name="Medium Grid 1" w:uiPriority="67"/>
+    <w:lsdException w:name="Medium Grid 2" w:uiPriority="68"/>
+    <w:lsdException w:name="Medium Grid 3" w:uiPriority="69"/>
+    <w:lsdException w:name="Dark List" w:uiPriority="70"/>
+    <w:lsdException w:name="Colorful Shading" w:uiPriority="71"/>
+    <w:lsdException w:name="Colorful List" w:uiPriority="72"/>
+    <w:lsdException w:name="Colorful Grid" w:uiPriority="73"/>
+    <w:lsdException w:name="Light Shading Accent 1" w:uiPriority="60"/>
+    <w:lsdException w:name="Light List Accent 1" w:uiPriority="61"/>
+    <w:lsdException w:name="Light Grid Accent 1" w:uiPriority="62"/>
+    <w:lsdException w:name="Medium Shading 1 Accent 1" w:uiPriority="63"/>
+    <w:lsdException w:name="Medium Shading 2 Accent 1" w:uiPriority="64"/>
+    <w:lsdException w:name="Medium List 1 Accent 1" w:uiPriority="65"/>
+    <w:lsdException w:name="Revision" w:semiHidden="1"/>
+    <w:lsdException w:name="List Paragraph" w:uiPriority="34" w:qFormat="1"/>
+    <w:lsdException w:name="Quote" w:uiPriority="29" w:qFormat="1"/>
+    <w:lsdException w:name="Intense Quote" w:uiPriority="30" w:qFormat="1"/>
+    <w:lsdException w:name="Medium List 2 Accent 1" w:uiPriority="66"/>
+    <w:lsdException w:name="Medium Grid 1 Accent 1" w:uiPriority="67"/>
+    <w:lsdException w:name="Medium Grid 2 Accent 1" w:uiPriority="68"/>
+    <w:lsdException w:name="Medium Grid 3 Accent 1" w:uiPriority="69"/>
+    <w:lsdException w:name="Dark List Accent 1" w:uiPriority="70"/>
+    <w:lsdException w:name="Colorful Shading Accent 1" w:uiPriority="71"/>
+    <w:lsdException w:name="Colorful List Accent 1" w:uiPriority="72"/>
+    <w:lsdException w:name="Colorful Grid Accent 1" w:uiPriority="73"/>
+    <w:lsdException w:name="Light Shading Accent 2" w:uiPriority="60"/>
+    <w:lsdException w:name="Light List Accent 2" w:uiPriority="61"/>
+    <w:lsdException w:name="Light Grid Accent 2" w:uiPriority="62"/>
+    <w:lsdException w:name="Medium Shading 1 Accent 2" w:uiPriority="63"/>
+    <w:lsdException w:name="Medium Shading 2 Accent 2" w:uiPriority="64"/>
+    <w:lsdException w:name="Medium List 1 Accent 2" w:uiPriority="65"/>
+    <w:lsdException w:name="Medium List 2 Accent 2" w:uiPriority="66"/>
+    <w:lsdException w:name="Medium Grid 1 Accent 2" w:uiPriority="67"/>
+    <w:lsdException w:name="Medium Grid 2 Accent 2" w:uiPriority="68"/>
+    <w:lsdException w:name="Medium Grid 3 Accent 2" w:uiPriority="69"/>
+    <w:lsdException w:name="Dark List Accent 2" w:uiPriority="70"/>
+    <w:lsdException w:name="Colorful Shading Accent 2" w:uiPriority="71"/>
+    <w:lsdException w:name="Colorful List Accent 2" w:uiPriority="72"/>
+    <w:lsdException w:name="Colorful Grid Accent 2" w:uiPriority="73"/>
+    <w:lsdException w:name="Light Shading Accent 3" w:uiPriority="60"/>
+    <w:lsdException w:name="Light List Accent 3" w:uiPriority="61"/>
+    <w:lsdException w:name="Light Grid Accent 3" w:uiPriority="62"/>
+    <w:lsdException w:name="Medium Shading 1 Accent 3" w:uiPriority="63"/>
+    <w:lsdException w:name="Medium Shading 2 Accent 3" w:uiPriority="64"/>
+    <w:lsdException w:name="Medium List 1 Accent 3" w:uiPriority="65"/>
+    <w:lsdException w:name="Medium List 2 Accent 3" w:uiPriority="66"/>
+    <w:lsdException w:name="Medium Grid 1 Accent 3" w:uiPriority="67"/>
+    <w:lsdException w:name="Medium Grid 2 Accent 3" w:uiPriority="68"/>
+    <w:lsdException w:name="Medium Grid 3 Accent 3" w:uiPriority="69"/>
+    <w:lsdException w:name="Dark List Accent 3" w:uiPriority="70"/>
+    <w:lsdException w:name="Colorful Shading Accent 3" w:uiPriority="71"/>
+    <w:lsdException w:name="Colorful List Accent 3" w:uiPriority="72"/>
+    <w:lsdException w:name="Colorful Grid Accent 3" w:uiPriority="73"/>
+    <w:lsdException w:name="Light Shading Accent 4" w:uiPriority="60"/>
+    <w:lsdException w:name="Light List Accent 4" w:uiPriority="61"/>
+    <w:lsdException w:name="Light Grid Accent 4" w:uiPriority="62"/>
+    <w:lsdException w:name="Medium Shading 1 Accent 4" w:uiPriority="63"/>
+    <w:lsdException w:name="Medium Shading 2 Accent 4" w:uiPriority="64"/>
+    <w:lsdException w:name="Medium List 1 Accent 4" w:uiPriority="65"/>
+    <w:lsdException w:name="Medium List 2 Accent 4" w:uiPriority="66"/>
+    <w:lsdException w:name="Medium Grid 1 Accent 4" w:uiPriority="67"/>
+    <w:lsdException w:name="Medium Grid 2 Accent 4" w:uiPriority="68"/>
+    <w:lsdException w:name="Medium Grid 3 Accent 4" w:uiPriority="69"/>
+    <w:lsdException w:name="Dark List Accent 4" w:uiPriority="70"/>
+    <w:lsdException w:name="Colorful Shading Accent 4" w:uiPriority="71"/>
+    <w:lsdException w:name="Colorful List Accent 4" w:uiPriority="72"/>
+    <w:lsdException w:name="Colorful Grid Accent 4" w:uiPriority="73"/>
+    <w:lsdException w:name="Light Shading Accent 5" w:uiPriority="60"/>
+    <w:lsdException w:name="Light List Accent 5" w:uiPriority="61"/>
+    <w:lsdException w:name="Light Grid Accent 5" w:uiPriority="62"/>
+    <w:lsdException w:name="Medium Shading 1 Accent 5" w:uiPriority="63"/>
+    <w:lsdException w:name="Medium Shading 2 Accent 5" w:uiPriority="64"/>
+    <w:lsdException w:name="Medium List 1 Accent 5" w:uiPriority="65"/>
+    <w:lsdException w:name="Medium List 2 Accent 5" w:uiPriority="66"/>
+    <w:lsdException w:name="Medium Grid 1 Accent 5" w:uiPriority="67"/>
+    <w:lsdException w:name="Medium Grid 2 Accent 5" w:uiPriority="68"/>
+    <w:lsdException w:name="Medium Grid 3 Accent 5" w:uiPriority="69"/>
+    <w:lsdException w:name="Dark List Accent 5" w:uiPriority="70"/>
+    <w:lsdException w:name="Colorful Shading Accent 5" w:uiPriority="71"/>
+    <w:lsdException w:name="Colorful List Accent 5" w:uiPriority="72"/>
+    <w:lsdException w:name="Colorful Grid Accent 5" w:uiPriority="73"/>
+    <w:lsdException w:name="Light Shading Accent 6" w:uiPriority="60"/>
+    <w:lsdException w:name="Light List Accent 6" w:uiPriority="61"/>
+    <w:lsdException w:name="Light Grid Accent 6" w:uiPriority="62"/>
+    <w:lsdException w:name="Medium Shading 1 Accent 6" w:uiPriority="63"/>
+    <w:lsdException w:name="Medium Shading 2 Accent 6" w:uiPriority="64"/>
+    <w:lsdException w:name="Medium List 1 Accent 6" w:uiPriority="65"/>
+    <w:lsdException w:name="Medium List 2 Accent 6" w:uiPriority="66"/>
+    <w:lsdException w:name="Medium Grid 1 Accent 6" w:uiPriority="67"/>
+    <w:lsdException w:name="Medium Grid 2 Accent 6" w:uiPriority="68"/>
+    <w:lsdException w:name="Medium Grid 3 Accent 6" w:uiPriority="69"/>
+    <w:lsdException w:name="Dark List Accent 6" w:uiPriority="70"/>
+    <w:lsdException w:name="Colorful Shading Accent 6" w:uiPriority="71"/>
+    <w:lsdException w:name="Colorful List Accent 6" w:uiPriority="72"/>
+    <w:lsdException w:name="Colorful Grid Accent 6" w:uiPriority="73"/>
+    <w:lsdException w:name="Subtle Emphasis" w:uiPriority="19" w:qFormat="1"/>
+    <w:lsdException w:name="Intense Emphasis" w:uiPriority="21" w:qFormat="1"/>
+    <w:lsdException w:name="Subtle Reference" w:uiPriority="31" w:qFormat="1"/>
+    <w:lsdException w:name="Intense Reference" w:uiPriority="32" w:qFormat="1"/>
+    <w:lsdException w:name="Book Title" w:uiPriority="33" w:qFormat="1"/>
+    <w:lsdException w:name="Bibliography" w:semiHidden="1" w:uiPriority="37" w:unhideWhenUsed="1"/>
+    <w:lsdException w:name="TOC Heading" w:semiHidden="1" w:uiPriority="39" w:unhideWhenUsed="1" w:qFormat="1"/>
+    <w:lsdException w:name="Plain Table 1" w:uiPriority="41"/>
+    <w:lsdException w:name="Plain Table 2" w:uiPriority="42"/>
+    <w:lsdException w:name="Plain Table 3" w:uiPriority="43"/>
+    <w:lsdException w:name="Plain Table 4" w:uiPriority="44"/>
+    <w:lsdException w:name="Plain Table 5" w:uiPriority="45"/>
+    <w:lsdException w:name="Grid Table Light" w:uiPriority="40"/>
+    <w:lsdException w:name="Grid Table 1 Light" w:uiPriority="46"/>
+    <w:lsdException w:name="Grid Table 2" w:uiPriority="47"/>
+    <w:lsdException w:name="Grid Table 3" w:uiPriority="48"/>
+    <w:lsdException w:name="Grid Table 4" w:uiPriority="49"/>
+    <w:lsdException w:name="Grid Table 5 Dark" w:uiPriority="50"/>
+    <w:lsdException w:name="Grid Table 6 Colorful" w:uiPriority="51"/>
+    <w:lsdException w:name="Grid Table 7 Colorful" w:uiPriority="52"/>
+    <w:lsdException w:name="Grid Table 1 Light Accent 1" w:uiPriority="46"/>
+    <w:lsdException w:name="Grid Table 2 Accent 1" w:uiPriority="47"/>
+    <w:lsdException w:name="Grid Table 3 Accent 1" w:uiPriority="48"/>
+    <w:lsdException w:name="Grid Table 4 Accent 1" w:uiPriority="49"/>
+    <w:lsdException w:name="Grid Table 5 Dark Accent 1" w:uiPriority="50"/>
+    <w:lsdException w:name="Grid Table 6 Colorful Accent 1" w:uiPriority="51"/>
+    <w:lsdException w:name="Grid Table 7 Colorful Accent 1" w:uiPriority="52"/>
+    <w:lsdException w:name="Grid Table 1 Light Accent 2" w:uiPriority="46"/>
+    <w:lsdException w:name="Grid Table 2 Accent 2" w:uiPriority="47"/>
+    <w:lsdException w:name="Grid Table 3 Accent 2" w:uiPriority="48"/>
+    <w:lsdException w:name="Grid Table 4 Accent 2" w:uiPriority="49"/>
+    <w:lsdException w:name="Grid Table 5 Dark Accent 2" w:uiPriority="50"/>
+    <w:lsdException w:name="Grid Table 6 Colorful Accent 2" w:uiPriority="51"/>
+    <w:lsdException w:name="Grid Table 7 Colorful Accent 2" w:uiPriority="52"/>
+    <w:lsdException w:name="Grid Table 1 Light Accent 3" w:uiPriority="46"/>
+    <w:lsdException w:name="Grid Table 2 Accent 3" w:uiPriority="47"/>
+    <w:lsdException w:name="Grid Table 3 Accent 3" w:uiPriority="48"/>
+    <w:lsdException w:name="Grid Table 4 Accent 3" w:uiPriority="49"/>
+    <w:lsdException w:name="Grid Table 5 Dark Accent 3" w:uiPriority="50"/>
+    <w:lsdException w:name="Grid Table 6 Colorful Accent 3" w:uiPriority="51"/>
+    <w:lsdException w:name="Grid Table 7 Colorful Accent 3" w:uiPriority="52"/>
+    <w:lsdException w:name="Grid Table 1 Light Accent 4" w:uiPriority="46"/>
+    <w:lsdException w:name="Grid Table 2 Accent 4" w:uiPriority="47"/>
+    <w:lsdException w:name="Grid Table 3 Accent 4" w:uiPriority="48"/>
+    <w:lsdException w:name="Grid Table 4 Accent 4" w:uiPriority="49"/>
+    <w:lsdException w:name="Grid Table 5 Dark Accent 4" w:uiPriority="50"/>
+    <w:lsdException w:name="Grid Table 6 Colorful Accent 4" w:uiPriority="51"/>
+    <w:lsdException w:name="Grid Table 7 Colorful Accent 4" w:uiPriority="52"/>
+    <w:lsdException w:name="Grid Table 1 Light Accent 5" w:uiPriority="46"/>
+    <w:lsdException w:name="Grid Table 2 Accent 5" w:uiPriority="47"/>
+    <w:lsdException w:name="Grid Table 3 Accent 5" w:uiPriority="48"/>
+    <w:lsdException w:name="Grid Table 4 Accent 5" w:uiPriority="49"/>
+    <w:lsdException w:name="Grid Table 5 Dark Accent 5" w:uiPriority="50"/>
+    <w:lsdException w:name="Grid Table 6 Colorful Accent 5" w:uiPriority="51"/>
+    <w:lsdException w:name="Grid Table 7 Colorful Accent 5" w:uiPriority="52"/>
+    <w:lsdException w:name="Grid Table 1 Light Accent 6" w:uiPriority="46"/>
+    <w:lsdException w:name="Grid Table 2 Accent 6" w:uiPriority="47"/>
+    <w:lsdException w:name="Grid Table 3 Accent 6" w:uiPriority="48"/>
+    <w:lsdException w:name="Grid Table 4 Accent 6" w:uiPriority="49"/>
+    <w:lsdException w:name="Grid Table 5 Dark Accent 6" w:uiPriority="50"/>
+    <w:lsdException w:name="Grid Table 6 Colorful Accent 6" w:uiPriority="51"/>
+    <w:lsdException w:name="Grid Table 7 Colorful Accent 6" w:uiPriority="52"/>
+    <w:lsdException w:name="List Table 1 Light" w:uiPriority="46"/>
+    <w:lsdException w:name="List Table 2" w:uiPriority="47"/>
+    <w:lsdException w:name="List Table 3" w:uiPriority="48"/>
+    <w:lsdException w:name="List Table 4" w:uiPriority="49"/>
+    <w:lsdException w:name="List Table 5 Dark" w:uiPriority="50"/>
+    <w:lsdException w:name="List Table 6 Colorful" w:uiPriority="51"/>
+    <w:lsdException w:name="List Table 7 Colorful" w:uiPriority="52"/>
+    <w:lsdException w:name="List Table 1 Light Accent 1" w:uiPriority="46"/>
+    <w:lsdException w:name="List Table 2 Accent 1" w:uiPriority="47"/>
+    <w:lsdException w:name="List Table 3 Accent 1" w:uiPriority="48"/>
+    <w:lsdException w:name="List Table 4 Accent 1" w:uiPriority="49"/>
+    <w:lsdException w:name="List Table 5 Dark Accent 1" w:uiPriority="50"/>
+    <w:lsdException w:name="List Table 6 Colorful Accent 1" w:uiPriority="51"/>
+    <w:lsdException w:name="List Table 7 Colorful Accent 1" w:uiPriority="52"/>
+    <w:lsdException w:name="List Table 1 Light Accent 2" w:uiPriority="46"/>
+    <w:lsdException w:name="List Table 2 Accent 2" w:uiPriority="47"/>
+    <w:lsdException w:name="List Table 3 Accent 2" w:uiPriority="48"/>
+    <w:lsdException w:name="List Table 4 Accent 2" w:uiPriority="49"/>
+    <w:lsdException w:name="List Table 5 Dark Accent 2" w:uiPriority="50"/>
+    <w:lsdException w:name="List Table 6 Colorful Accent 2" w:uiPriority="51"/>
+    <w:lsdException w:name="List Table 7 Colorful Accent 2" w:uiPriority="52"/>
+    <w:lsdException w:name="List Table 1 Light Accent 3" w:uiPriority="46"/>
+    <w:lsdException w:name="List Table 2 Accent 3" w:uiPriority="47"/>
+    <w:lsdException w:name="List Table 3 Accent 3" w:uiPriority="48"/>
+    <w:lsdException w:name="List Table 4 Accent 3" w:uiPriority="49"/>
+    <w:lsdException w:name="List Table 5 Dark Accent 3" w:uiPriority="50"/>
+    <w:lsdException w:name="List Table 6 Colorful Accent 3" w:uiPriority="51"/>
+    <w:lsdException w:name="List Table 7 Colorful Accent 3" w:uiPriority="52"/>
+    <w:lsdException w:name="List Table 1 Light Accent 4" w:uiPriority="46"/>
+    <w:lsdException w:name="List Table 2 Accent 4" w:uiPriority="47"/>
+    <w:lsdException w:name="List Table 3 Accent 4" w:uiPriority="48"/>
+    <w:lsdException w:name="List Table 4 Accent 4" w:uiPriority="49"/>
+    <w:lsdException w:name="List Table 5 Dark Accent 4" w:uiPriority="50"/>
+    <w:lsdException w:name="List Table 6 Colorful Accent 4" w:uiPriority="51"/>
+    <w:lsdException w:name="List Table 7 Colorful Accent 4" w:uiPriority="52"/>
+    <w:lsdException w:name="List Table 1 Light Accent 5" w:uiPriority="46"/>
+    <w:lsdException w:name="List Table 2 Accent 5" w:uiPriority="47"/>
+    <w:lsdException w:name="List Table 3 Accent 5" w:uiPriority="48"/>
+    <w:lsdException w:name="List Table 4 Accent 5" w:uiPriority="49"/>
+    <w:lsdException w:name="List Table 5 Dark Accent 5" w:uiPriority="50"/>
+    <w:lsdException w:name="List Table 6 Colorful Accent 5" w:uiPriority="51"/>
+    <w:lsdException w:name="List Table 7 Colorful Accent 5" w:uiPriority="52"/>
+    <w:lsdException w:name="List Table 1 Light Accent 6" w:uiPriority="46"/>
+    <w:lsdException w:name="List Table 2 Accent 6" w:uiPriority="47"/>
+    <w:lsdException w:name="List Table 3 Accent 6" w:uiPriority="48"/>
+    <w:lsdException w:name="List Table 4 Accent 6" w:uiPriority="49"/>
+    <w:lsdException w:name="List Table 5 Dark Accent 6" w:uiPriority="50"/>
+    <w:lsdException w:name="List Table 6 Colorful Accent 6" w:uiPriority="51"/>
+    <w:lsdException w:name="List Table 7 Colorful Accent 6" w:uiPriority="52"/>
   </w:latentStyles>
   <w:style w:type="paragraph" w:default="1" w:styleId="Normal">
     <w:name w:val="Normal"/>
@@ -1142,372 +1475,6 @@
   <w:style w:type="character" w:default="1" w:styleId="DefaultParagraphFont">
     <w:name w:val="Default Paragraph Font"/>
     <w:uiPriority w:val="1"/>
-    <w:semiHidden/>
-    <w:unhideWhenUsed/>
-  </w:style>
-  <w:style w:type="table" w:default="1" w:styleId="TableNormal">
-    <w:name w:val="Normal Table"/>
-    <w:uiPriority w:val="99"/>
-    <w:semiHidden/>
-    <w:unhideWhenUsed/>
-    <w:tblPr>
-      <w:tblInd w:w="0" w:type="dxa"/>
-      <w:tblCellMar>
-        <w:top w:w="0" w:type="dxa"/>
-        <w:left w:w="108" w:type="dxa"/>
-        <w:bottom w:w="0" w:type="dxa"/>
-        <w:right w:w="108" w:type="dxa"/>
-      </w:tblCellMar>
-    </w:tblPr>
-  </w:style>
-  <w:style w:type="numbering" w:default="1" w:styleId="NoList">
-    <w:name w:val="No List"/>
-    <w:uiPriority w:val="99"/>
-    <w:semiHidden/>
-    <w:unhideWhenUsed/>
-  </w:style>
-  <w:style w:type="table" w:styleId="TableGrid">
-    <w:name w:val="Table Grid"/>
-    <w:basedOn w:val="TableNormal"/>
-    <w:uiPriority w:val="59"/>
-    <w:rsid w:val="00EA6338"/>
-    <w:pPr>
-      <w:spacing w:after="0" w:line="240" w:lineRule="auto"/>
-    </w:pPr>
-    <w:tblPr>
-      <w:tblInd w:w="0" w:type="dxa"/>
-      <w:tblBorders>
-        <w:top w:val="single" w:sz="4" w:space="0" w:color="000000" w:themeColor="text1"/>
-        <w:left w:val="single" w:sz="4" w:space="0" w:color="000000" w:themeColor="text1"/>
-        <w:bottom w:val="single" w:sz="4" w:space="0" w:color="000000" w:themeColor="text1"/>
-        <w:right w:val="single" w:sz="4" w:space="0" w:color="000000" w:themeColor="text1"/>
-        <w:insideH w:val="single" w:sz="4" w:space="0" w:color="000000" w:themeColor="text1"/>
-        <w:insideV w:val="single" w:sz="4" w:space="0" w:color="000000" w:themeColor="text1"/>
-      </w:tblBorders>
-      <w:tblCellMar>
-        <w:top w:w="0" w:type="dxa"/>
-        <w:left w:w="108" w:type="dxa"/>
-        <w:bottom w:w="0" w:type="dxa"/>
-        <w:right w:w="108" w:type="dxa"/>
-      </w:tblCellMar>
-    </w:tblPr>
-  </w:style>
-  <w:style w:type="table" w:styleId="MediumShading2-Accent1">
-    <w:name w:val="Medium Shading 2 Accent 1"/>
-    <w:basedOn w:val="TableNormal"/>
-    <w:uiPriority w:val="64"/>
-    <w:rsid w:val="005C58D5"/>
-    <w:pPr>
-      <w:spacing w:after="0" w:line="240" w:lineRule="auto"/>
-    </w:pPr>
-    <w:tblPr>
-      <w:tblStyleRowBandSize w:val="1"/>
-      <w:tblStyleColBandSize w:val="1"/>
-      <w:tblInd w:w="0" w:type="dxa"/>
-      <w:tblBorders>
-        <w:top w:val="single" w:sz="18" w:space="0" w:color="auto"/>
-        <w:bottom w:val="single" w:sz="18" w:space="0" w:color="auto"/>
-      </w:tblBorders>
-      <w:tblCellMar>
-        <w:top w:w="0" w:type="dxa"/>
-        <w:left w:w="108" w:type="dxa"/>
-        <w:bottom w:w="0" w:type="dxa"/>
-        <w:right w:w="108" w:type="dxa"/>
-      </w:tblCellMar>
-    </w:tblPr>
-    <w:tblStylePr w:type="firstRow">
-      <w:pPr>
-        <w:spacing w:before="0" w:after="0" w:line="240" w:lineRule="auto"/>
-      </w:pPr>
-      <w:rPr>
-        <w:b/>
-        <w:bCs/>
-        <w:color w:val="FFFFFF" w:themeColor="background1"/>
-      </w:rPr>
-      <w:tblPr/>
-      <w:tcPr>
-        <w:tcBorders>
-          <w:top w:val="single" w:sz="18" w:space="0" w:color="auto"/>
-          <w:left w:val="nil"/>
-          <w:bottom w:val="single" w:sz="18" w:space="0" w:color="auto"/>
-          <w:right w:val="nil"/>
-          <w:insideH w:val="nil"/>
-          <w:insideV w:val="nil"/>
-        </w:tcBorders>
-        <w:shd w:val="clear" w:color="auto" w:fill="4F81BD" w:themeFill="accent1"/>
-      </w:tcPr>
-    </w:tblStylePr>
-    <w:tblStylePr w:type="lastRow">
-      <w:pPr>
-        <w:spacing w:before="0" w:after="0" w:line="240" w:lineRule="auto"/>
-      </w:pPr>
-      <w:rPr>
-        <w:color w:val="auto"/>
-      </w:rPr>
-      <w:tblPr/>
-      <w:tcPr>
-        <w:tcBorders>
-          <w:top w:val="double" w:sz="6" w:space="0" w:color="auto"/>
-          <w:left w:val="nil"/>
-          <w:bottom w:val="single" w:sz="18" w:space="0" w:color="auto"/>
-          <w:right w:val="nil"/>
-          <w:insideH w:val="nil"/>
-          <w:insideV w:val="nil"/>
-        </w:tcBorders>
-        <w:shd w:val="clear" w:color="auto" w:fill="FFFFFF" w:themeFill="background1"/>
-      </w:tcPr>
-    </w:tblStylePr>
-    <w:tblStylePr w:type="firstCol">
-      <w:rPr>
-        <w:b/>
-        <w:bCs/>
-        <w:color w:val="FFFFFF" w:themeColor="background1"/>
-      </w:rPr>
-      <w:tblPr/>
-      <w:tcPr>
-        <w:tcBorders>
-          <w:top w:val="nil"/>
-          <w:left w:val="nil"/>
-          <w:bottom w:val="single" w:sz="18" w:space="0" w:color="auto"/>
-          <w:right w:val="nil"/>
-          <w:insideH w:val="nil"/>
-          <w:insideV w:val="nil"/>
-        </w:tcBorders>
-        <w:shd w:val="clear" w:color="auto" w:fill="4F81BD" w:themeFill="accent1"/>
-      </w:tcPr>
-    </w:tblStylePr>
-    <w:tblStylePr w:type="lastCol">
-      <w:rPr>
-        <w:b/>
-        <w:bCs/>
-        <w:color w:val="FFFFFF" w:themeColor="background1"/>
-      </w:rPr>
-      <w:tblPr/>
-      <w:tcPr>
-        <w:tcBorders>
-          <w:left w:val="nil"/>
-          <w:right w:val="nil"/>
-          <w:insideH w:val="nil"/>
-          <w:insideV w:val="nil"/>
-        </w:tcBorders>
-        <w:shd w:val="clear" w:color="auto" w:fill="4F81BD" w:themeFill="accent1"/>
-      </w:tcPr>
-    </w:tblStylePr>
-    <w:tblStylePr w:type="band1Vert">
-      <w:tblPr/>
-      <w:tcPr>
-        <w:tcBorders>
-          <w:left w:val="nil"/>
-          <w:right w:val="nil"/>
-          <w:insideH w:val="nil"/>
-          <w:insideV w:val="nil"/>
-        </w:tcBorders>
-        <w:shd w:val="clear" w:color="auto" w:fill="D8D8D8" w:themeFill="background1" w:themeFillShade="D8"/>
-      </w:tcPr>
-    </w:tblStylePr>
-    <w:tblStylePr w:type="band1Horz">
-      <w:tblPr/>
-      <w:tcPr>
-        <w:shd w:val="clear" w:color="auto" w:fill="D8D8D8" w:themeFill="background1" w:themeFillShade="D8"/>
-      </w:tcPr>
-    </w:tblStylePr>
-    <w:tblStylePr w:type="neCell">
-      <w:tblPr/>
-      <w:tcPr>
-        <w:tcBorders>
-          <w:top w:val="single" w:sz="18" w:space="0" w:color="auto"/>
-          <w:left w:val="nil"/>
-          <w:bottom w:val="single" w:sz="18" w:space="0" w:color="auto"/>
-          <w:right w:val="nil"/>
-          <w:insideH w:val="nil"/>
-          <w:insideV w:val="nil"/>
-        </w:tcBorders>
-      </w:tcPr>
-    </w:tblStylePr>
-    <w:tblStylePr w:type="nwCell">
-      <w:rPr>
-        <w:color w:val="FFFFFF" w:themeColor="background1"/>
-      </w:rPr>
-      <w:tblPr/>
-      <w:tcPr>
-        <w:tcBorders>
-          <w:top w:val="single" w:sz="18" w:space="0" w:color="auto"/>
-          <w:left w:val="nil"/>
-          <w:bottom w:val="single" w:sz="18" w:space="0" w:color="auto"/>
-          <w:right w:val="nil"/>
-          <w:insideH w:val="nil"/>
-          <w:insideV w:val="nil"/>
-        </w:tcBorders>
-      </w:tcPr>
-    </w:tblStylePr>
-  </w:style>
-</w:styles>
-</file>
-
-<file path=word/stylesWithEffects.xml><?xml version="1.0" encoding="utf-8"?>
-<w:styles xmlns:wpc="http://schemas.microsoft.com/office/word/2010/wordprocessingCanvas" xmlns:mc="http://schemas.openxmlformats.org/markup-compatibility/2006" xmlns:o="urn:schemas-microsoft-com:office:office" xmlns:r="http://schemas.openxmlformats.org/officeDocument/2006/relationships" xmlns:m="http://schemas.openxmlformats.org/officeDocument/2006/math" xmlns:v="urn:schemas-microsoft-com:vml" xmlns:wp14="http://schemas.microsoft.com/office/word/2010/wordprocessingDrawing" xmlns:wp="http://schemas.openxmlformats.org/drawingml/2006/wordprocessingDrawing" xmlns:w10="urn:schemas-microsoft-com:office:word" xmlns:w="http://schemas.openxmlformats.org/wordprocessingml/2006/main" xmlns:w14="http://schemas.microsoft.com/office/word/2010/wordml" xmlns:wpg="http://schemas.microsoft.com/office/word/2010/wordprocessingGroup" xmlns:wpi="http://schemas.microsoft.com/office/word/2010/wordprocessingInk" xmlns:wne="http://schemas.microsoft.com/office/word/2006/wordml" xmlns:wps="http://schemas.microsoft.com/office/word/2010/wordprocessingShape" mc:Ignorable="w14 wp14">
-  <w:docDefaults>
-    <w:rPrDefault>
-      <w:rPr>
-        <w:rFonts w:asciiTheme="minorHAnsi" w:eastAsiaTheme="minorEastAsia" w:hAnsiTheme="minorHAnsi" w:cstheme="minorBidi"/>
-        <w:sz w:val="22"/>
-        <w:szCs w:val="22"/>
-        <w:lang w:val="en-US" w:eastAsia="en-US" w:bidi="ar-SA"/>
-      </w:rPr>
-    </w:rPrDefault>
-    <w:pPrDefault>
-      <w:pPr>
-        <w:spacing w:after="200" w:line="276" w:lineRule="auto"/>
-      </w:pPr>
-    </w:pPrDefault>
-  </w:docDefaults>
-  <w:latentStyles w:defLockedState="0" w:defUIPriority="99" w:defSemiHidden="1" w:defUnhideWhenUsed="1" w:defQFormat="0" w:count="267">
-    <w:lsdException w:name="Normal" w:semiHidden="0" w:uiPriority="0" w:unhideWhenUsed="0" w:qFormat="1"/>
-    <w:lsdException w:name="heading 1" w:semiHidden="0" w:uiPriority="9" w:unhideWhenUsed="0" w:qFormat="1"/>
-    <w:lsdException w:name="heading 2" w:uiPriority="9" w:qFormat="1"/>
-    <w:lsdException w:name="heading 3" w:uiPriority="9" w:qFormat="1"/>
-    <w:lsdException w:name="heading 4" w:uiPriority="9" w:qFormat="1"/>
-    <w:lsdException w:name="heading 5" w:uiPriority="9" w:qFormat="1"/>
-    <w:lsdException w:name="heading 6" w:uiPriority="9" w:qFormat="1"/>
-    <w:lsdException w:name="heading 7" w:uiPriority="9" w:qFormat="1"/>
-    <w:lsdException w:name="heading 8" w:uiPriority="9" w:qFormat="1"/>
-    <w:lsdException w:name="heading 9" w:uiPriority="9" w:qFormat="1"/>
-    <w:lsdException w:name="toc 1" w:uiPriority="39"/>
-    <w:lsdException w:name="toc 2" w:uiPriority="39"/>
-    <w:lsdException w:name="toc 3" w:uiPriority="39"/>
-    <w:lsdException w:name="toc 4" w:uiPriority="39"/>
-    <w:lsdException w:name="toc 5" w:uiPriority="39"/>
-    <w:lsdException w:name="toc 6" w:uiPriority="39"/>
-    <w:lsdException w:name="toc 7" w:uiPriority="39"/>
-    <w:lsdException w:name="toc 8" w:uiPriority="39"/>
-    <w:lsdException w:name="toc 9" w:uiPriority="39"/>
-    <w:lsdException w:name="caption" w:uiPriority="35" w:qFormat="1"/>
-    <w:lsdException w:name="Title" w:semiHidden="0" w:uiPriority="10" w:unhideWhenUsed="0" w:qFormat="1"/>
-    <w:lsdException w:name="Default Paragraph Font" w:uiPriority="1"/>
-    <w:lsdException w:name="Subtitle" w:semiHidden="0" w:uiPriority="11" w:unhideWhenUsed="0" w:qFormat="1"/>
-    <w:lsdException w:name="Strong" w:semiHidden="0" w:uiPriority="22" w:unhideWhenUsed="0" w:qFormat="1"/>
-    <w:lsdException w:name="Emphasis" w:semiHidden="0" w:uiPriority="20" w:unhideWhenUsed="0" w:qFormat="1"/>
-    <w:lsdException w:name="Table Grid" w:semiHidden="0" w:uiPriority="59" w:unhideWhenUsed="0"/>
-    <w:lsdException w:name="Placeholder Text" w:unhideWhenUsed="0"/>
-    <w:lsdException w:name="No Spacing" w:semiHidden="0" w:uiPriority="1" w:unhideWhenUsed="0" w:qFormat="1"/>
-    <w:lsdException w:name="Light Shading" w:semiHidden="0" w:uiPriority="60" w:unhideWhenUsed="0"/>
-    <w:lsdException w:name="Light List" w:semiHidden="0" w:uiPriority="61" w:unhideWhenUsed="0"/>
-    <w:lsdException w:name="Light Grid" w:semiHidden="0" w:uiPriority="62" w:unhideWhenUsed="0"/>
-    <w:lsdException w:name="Medium Shading 1" w:semiHidden="0" w:uiPriority="63" w:unhideWhenUsed="0"/>
-    <w:lsdException w:name="Medium Shading 2" w:semiHidden="0" w:uiPriority="64" w:unhideWhenUsed="0"/>
-    <w:lsdException w:name="Medium List 1" w:semiHidden="0" w:uiPriority="65" w:unhideWhenUsed="0"/>
-    <w:lsdException w:name="Medium List 2" w:semiHidden="0" w:uiPriority="66" w:unhideWhenUsed="0"/>
-    <w:lsdException w:name="Medium Grid 1" w:semiHidden="0" w:uiPriority="67" w:unhideWhenUsed="0"/>
-    <w:lsdException w:name="Medium Grid 2" w:semiHidden="0" w:uiPriority="68" w:unhideWhenUsed="0"/>
-    <w:lsdException w:name="Medium Grid 3" w:semiHidden="0" w:uiPriority="69" w:unhideWhenUsed="0"/>
-    <w:lsdException w:name="Dark List" w:semiHidden="0" w:uiPriority="70" w:unhideWhenUsed="0"/>
-    <w:lsdException w:name="Colorful Shading" w:semiHidden="0" w:uiPriority="71" w:unhideWhenUsed="0"/>
-    <w:lsdException w:name="Colorful List" w:semiHidden="0" w:uiPriority="72" w:unhideWhenUsed="0"/>
-    <w:lsdException w:name="Colorful Grid" w:semiHidden="0" w:uiPriority="73" w:unhideWhenUsed="0"/>
-    <w:lsdException w:name="Light Shading Accent 1" w:semiHidden="0" w:uiPriority="60" w:unhideWhenUsed="0"/>
-    <w:lsdException w:name="Light List Accent 1" w:semiHidden="0" w:uiPriority="61" w:unhideWhenUsed="0"/>
-    <w:lsdException w:name="Light Grid Accent 1" w:semiHidden="0" w:uiPriority="62" w:unhideWhenUsed="0"/>
-    <w:lsdException w:name="Medium Shading 1 Accent 1" w:semiHidden="0" w:uiPriority="63" w:unhideWhenUsed="0"/>
-    <w:lsdException w:name="Medium Shading 2 Accent 1" w:semiHidden="0" w:uiPriority="64" w:unhideWhenUsed="0"/>
-    <w:lsdException w:name="Medium List 1 Accent 1" w:semiHidden="0" w:uiPriority="65" w:unhideWhenUsed="0"/>
-    <w:lsdException w:name="Revision" w:unhideWhenUsed="0"/>
-    <w:lsdException w:name="List Paragraph" w:semiHidden="0" w:uiPriority="34" w:unhideWhenUsed="0" w:qFormat="1"/>
-    <w:lsdException w:name="Quote" w:semiHidden="0" w:uiPriority="29" w:unhideWhenUsed="0" w:qFormat="1"/>
-    <w:lsdException w:name="Intense Quote" w:semiHidden="0" w:uiPriority="30" w:unhideWhenUsed="0" w:qFormat="1"/>
-    <w:lsdException w:name="Medium List 2 Accent 1" w:semiHidden="0" w:uiPriority="66" w:unhideWhenUsed="0"/>
-    <w:lsdException w:name="Medium Grid 1 Accent 1" w:semiHidden="0" w:uiPriority="67" w:unhideWhenUsed="0"/>
-    <w:lsdException w:name="Medium Grid 2 Accent 1" w:semiHidden="0" w:uiPriority="68" w:unhideWhenUsed="0"/>
-    <w:lsdException w:name="Medium Grid 3 Accent 1" w:semiHidden="0" w:uiPriority="69" w:unhideWhenUsed="0"/>
-    <w:lsdException w:name="Dark List Accent 1" w:semiHidden="0" w:uiPriority="70" w:unhideWhenUsed="0"/>
-    <w:lsdException w:name="Colorful Shading Accent 1" w:semiHidden="0" w:uiPriority="71" w:unhideWhenUsed="0"/>
-    <w:lsdException w:name="Colorful List Accent 1" w:semiHidden="0" w:uiPriority="72" w:unhideWhenUsed="0"/>
-    <w:lsdException w:name="Colorful Grid Accent 1" w:semiHidden="0" w:uiPriority="73" w:unhideWhenUsed="0"/>
-    <w:lsdException w:name="Light Shading Accent 2" w:semiHidden="0" w:uiPriority="60" w:unhideWhenUsed="0"/>
-    <w:lsdException w:name="Light List Accent 2" w:semiHidden="0" w:uiPriority="61" w:unhideWhenUsed="0"/>
-    <w:lsdException w:name="Light Grid Accent 2" w:semiHidden="0" w:uiPriority="62" w:unhideWhenUsed="0"/>
-    <w:lsdException w:name="Medium Shading 1 Accent 2" w:semiHidden="0" w:uiPriority="63" w:unhideWhenUsed="0"/>
-    <w:lsdException w:name="Medium Shading 2 Accent 2" w:semiHidden="0" w:uiPriority="64" w:unhideWhenUsed="0"/>
-    <w:lsdException w:name="Medium List 1 Accent 2" w:semiHidden="0" w:uiPriority="65" w:unhideWhenUsed="0"/>
-    <w:lsdException w:name="Medium List 2 Accent 2" w:semiHidden="0" w:uiPriority="66" w:unhideWhenUsed="0"/>
-    <w:lsdException w:name="Medium Grid 1 Accent 2" w:semiHidden="0" w:uiPriority="67" w:unhideWhenUsed="0"/>
-    <w:lsdException w:name="Medium Grid 2 Accent 2" w:semiHidden="0" w:uiPriority="68" w:unhideWhenUsed="0"/>
-    <w:lsdException w:name="Medium Grid 3 Accent 2" w:semiHidden="0" w:uiPriority="69" w:unhideWhenUsed="0"/>
-    <w:lsdException w:name="Dark List Accent 2" w:semiHidden="0" w:uiPriority="70" w:unhideWhenUsed="0"/>
-    <w:lsdException w:name="Colorful Shading Accent 2" w:semiHidden="0" w:uiPriority="71" w:unhideWhenUsed="0"/>
-    <w:lsdException w:name="Colorful List Accent 2" w:semiHidden="0" w:uiPriority="72" w:unhideWhenUsed="0"/>
-    <w:lsdException w:name="Colorful Grid Accent 2" w:semiHidden="0" w:uiPriority="73" w:unhideWhenUsed="0"/>
-    <w:lsdException w:name="Light Shading Accent 3" w:semiHidden="0" w:uiPriority="60" w:unhideWhenUsed="0"/>
-    <w:lsdException w:name="Light List Accent 3" w:semiHidden="0" w:uiPriority="61" w:unhideWhenUsed="0"/>
-    <w:lsdException w:name="Light Grid Accent 3" w:semiHidden="0" w:uiPriority="62" w:unhideWhenUsed="0"/>
-    <w:lsdException w:name="Medium Shading 1 Accent 3" w:semiHidden="0" w:uiPriority="63" w:unhideWhenUsed="0"/>
-    <w:lsdException w:name="Medium Shading 2 Accent 3" w:semiHidden="0" w:uiPriority="64" w:unhideWhenUsed="0"/>
-    <w:lsdException w:name="Medium List 1 Accent 3" w:semiHidden="0" w:uiPriority="65" w:unhideWhenUsed="0"/>
-    <w:lsdException w:name="Medium List 2 Accent 3" w:semiHidden="0" w:uiPriority="66" w:unhideWhenUsed="0"/>
-    <w:lsdException w:name="Medium Grid 1 Accent 3" w:semiHidden="0" w:uiPriority="67" w:unhideWhenUsed="0"/>
-    <w:lsdException w:name="Medium Grid 2 Accent 3" w:semiHidden="0" w:uiPriority="68" w:unhideWhenUsed="0"/>
-    <w:lsdException w:name="Medium Grid 3 Accent 3" w:semiHidden="0" w:uiPriority="69" w:unhideWhenUsed="0"/>
-    <w:lsdException w:name="Dark List Accent 3" w:semiHidden="0" w:uiPriority="70" w:unhideWhenUsed="0"/>
-    <w:lsdException w:name="Colorful Shading Accent 3" w:semiHidden="0" w:uiPriority="71" w:unhideWhenUsed="0"/>
-    <w:lsdException w:name="Colorful List Accent 3" w:semiHidden="0" w:uiPriority="72" w:unhideWhenUsed="0"/>
-    <w:lsdException w:name="Colorful Grid Accent 3" w:semiHidden="0" w:uiPriority="73" w:unhideWhenUsed="0"/>
-    <w:lsdException w:name="Light Shading Accent 4" w:semiHidden="0" w:uiPriority="60" w:unhideWhenUsed="0"/>
-    <w:lsdException w:name="Light List Accent 4" w:semiHidden="0" w:uiPriority="61" w:unhideWhenUsed="0"/>
-    <w:lsdException w:name="Light Grid Accent 4" w:semiHidden="0" w:uiPriority="62" w:unhideWhenUsed="0"/>
-    <w:lsdException w:name="Medium Shading 1 Accent 4" w:semiHidden="0" w:uiPriority="63" w:unhideWhenUsed="0"/>
-    <w:lsdException w:name="Medium Shading 2 Accent 4" w:semiHidden="0" w:uiPriority="64" w:unhideWhenUsed="0"/>
-    <w:lsdException w:name="Medium List 1 Accent 4" w:semiHidden="0" w:uiPriority="65" w:unhideWhenUsed="0"/>
-    <w:lsdException w:name="Medium List 2 Accent 4" w:semiHidden="0" w:uiPriority="66" w:unhideWhenUsed="0"/>
-    <w:lsdException w:name="Medium Grid 1 Accent 4" w:semiHidden="0" w:uiPriority="67" w:unhideWhenUsed="0"/>
-    <w:lsdException w:name="Medium Grid 2 Accent 4" w:semiHidden="0" w:uiPriority="68" w:unhideWhenUsed="0"/>
-    <w:lsdException w:name="Medium Grid 3 Accent 4" w:semiHidden="0" w:uiPriority="69" w:unhideWhenUsed="0"/>
-    <w:lsdException w:name="Dark List Accent 4" w:semiHidden="0" w:uiPriority="70" w:unhideWhenUsed="0"/>
-    <w:lsdException w:name="Colorful Shading Accent 4" w:semiHidden="0" w:uiPriority="71" w:unhideWhenUsed="0"/>
-    <w:lsdException w:name="Colorful List Accent 4" w:semiHidden="0" w:uiPriority="72" w:unhideWhenUsed="0"/>
-    <w:lsdException w:name="Colorful Grid Accent 4" w:semiHidden="0" w:uiPriority="73" w:unhideWhenUsed="0"/>
-    <w:lsdException w:name="Light Shading Accent 5" w:semiHidden="0" w:uiPriority="60" w:unhideWhenUsed="0"/>
-    <w:lsdException w:name="Light List Accent 5" w:semiHidden="0" w:uiPriority="61" w:unhideWhenUsed="0"/>
-    <w:lsdException w:name="Light Grid Accent 5" w:semiHidden="0" w:uiPriority="62" w:unhideWhenUsed="0"/>
-    <w:lsdException w:name="Medium Shading 1 Accent 5" w:semiHidden="0" w:uiPriority="63" w:unhideWhenUsed="0"/>
-    <w:lsdException w:name="Medium Shading 2 Accent 5" w:semiHidden="0" w:uiPriority="64" w:unhideWhenUsed="0"/>
-    <w:lsdException w:name="Medium List 1 Accent 5" w:semiHidden="0" w:uiPriority="65" w:unhideWhenUsed="0"/>
-    <w:lsdException w:name="Medium List 2 Accent 5" w:semiHidden="0" w:uiPriority="66" w:unhideWhenUsed="0"/>
-    <w:lsdException w:name="Medium Grid 1 Accent 5" w:semiHidden="0" w:uiPriority="67" w:unhideWhenUsed="0"/>
-    <w:lsdException w:name="Medium Grid 2 Accent 5" w:semiHidden="0" w:uiPriority="68" w:unhideWhenUsed="0"/>
-    <w:lsdException w:name="Medium Grid 3 Accent 5" w:semiHidden="0" w:uiPriority="69" w:unhideWhenUsed="0"/>
-    <w:lsdException w:name="Dark List Accent 5" w:semiHidden="0" w:uiPriority="70" w:unhideWhenUsed="0"/>
-    <w:lsdException w:name="Colorful Shading Accent 5" w:semiHidden="0" w:uiPriority="71" w:unhideWhenUsed="0"/>
-    <w:lsdException w:name="Colorful List Accent 5" w:semiHidden="0" w:uiPriority="72" w:unhideWhenUsed="0"/>
-    <w:lsdException w:name="Colorful Grid Accent 5" w:semiHidden="0" w:uiPriority="73" w:unhideWhenUsed="0"/>
-    <w:lsdException w:name="Light Shading Accent 6" w:semiHidden="0" w:uiPriority="60" w:unhideWhenUsed="0"/>
-    <w:lsdException w:name="Light List Accent 6" w:semiHidden="0" w:uiPriority="61" w:unhideWhenUsed="0"/>
-    <w:lsdException w:name="Light Grid Accent 6" w:semiHidden="0" w:uiPriority="62" w:unhideWhenUsed="0"/>
-    <w:lsdException w:name="Medium Shading 1 Accent 6" w:semiHidden="0" w:uiPriority="63" w:unhideWhenUsed="0"/>
-    <w:lsdException w:name="Medium Shading 2 Accent 6" w:semiHidden="0" w:uiPriority="64" w:unhideWhenUsed="0"/>
-    <w:lsdException w:name="Medium List 1 Accent 6" w:semiHidden="0" w:uiPriority="65" w:unhideWhenUsed="0"/>
-    <w:lsdException w:name="Medium List 2 Accent 6" w:semiHidden="0" w:uiPriority="66" w:unhideWhenUsed="0"/>
-    <w:lsdException w:name="Medium Grid 1 Accent 6" w:semiHidden="0" w:uiPriority="67" w:unhideWhenUsed="0"/>
-    <w:lsdException w:name="Medium Grid 2 Accent 6" w:semiHidden="0" w:uiPriority="68" w:unhideWhenUsed="0"/>
-    <w:lsdException w:name="Medium Grid 3 Accent 6" w:semiHidden="0" w:uiPriority="69" w:unhideWhenUsed="0"/>
-    <w:lsdException w:name="Dark List Accent 6" w:semiHidden="0" w:uiPriority="70" w:unhideWhenUsed="0"/>
-    <w:lsdException w:name="Colorful Shading Accent 6" w:semiHidden="0" w:uiPriority="71" w:unhideWhenUsed="0"/>
-    <w:lsdException w:name="Colorful List Accent 6" w:semiHidden="0" w:uiPriority="72" w:unhideWhenUsed="0"/>
-    <w:lsdException w:name="Colorful Grid Accent 6" w:semiHidden="0" w:uiPriority="73" w:unhideWhenUsed="0"/>
-    <w:lsdException w:name="Subtle Emphasis" w:semiHidden="0" w:uiPriority="19" w:unhideWhenUsed="0" w:qFormat="1"/>
-    <w:lsdException w:name="Intense Emphasis" w:semiHidden="0" w:uiPriority="21" w:unhideWhenUsed="0" w:qFormat="1"/>
-    <w:lsdException w:name="Subtle Reference" w:semiHidden="0" w:uiPriority="31" w:unhideWhenUsed="0" w:qFormat="1"/>
-    <w:lsdException w:name="Intense Reference" w:semiHidden="0" w:uiPriority="32" w:unhideWhenUsed="0" w:qFormat="1"/>
-    <w:lsdException w:name="Book Title" w:semiHidden="0" w:uiPriority="33" w:unhideWhenUsed="0" w:qFormat="1"/>
-    <w:lsdException w:name="Bibliography" w:uiPriority="37"/>
-    <w:lsdException w:name="TOC Heading" w:uiPriority="39" w:qFormat="1"/>
-  </w:latentStyles>
-  <w:style w:type="paragraph" w:default="1" w:styleId="Normal">
-    <w:name w:val="Normal"/>
-    <w:qFormat/>
-  </w:style>
-  <w:style w:type="character" w:default="1" w:styleId="DefaultParagraphFont">
-    <w:name w:val="Default Paragraph Font"/>
-    <w:uiPriority w:val="1"/>
-    <w:semiHidden/>
     <w:unhideWhenUsed/>
   </w:style>
   <w:style w:type="table" w:default="1" w:styleId="TableNormal">

</xml_diff>

<commit_message>
Eval and Manual done...?
</commit_message>
<xml_diff>
--- a/Project 3 Evaluation.docx
+++ b/Project 3 Evaluation.docx
@@ -109,6 +109,9 @@
         <w:t xml:space="preserve"> </w:t>
       </w:r>
       <w:r>
+        <w:t>85</w:t>
+      </w:r>
+      <w:r>
         <w:t>/100</w:t>
       </w:r>
     </w:p>
@@ -331,15 +334,7 @@
               <w:cnfStyle w:val="000000100000" w:firstRow="0" w:lastRow="0" w:firstColumn="0" w:lastColumn="0" w:oddVBand="0" w:evenVBand="0" w:oddHBand="1" w:evenHBand="0" w:firstRowFirstColumn="0" w:firstRowLastColumn="0" w:lastRowFirstColumn="0" w:lastRowLastColumn="0"/>
             </w:pPr>
             <w:r>
-              <w:t xml:space="preserve">We have a unique hero texture that is very different from the enemy texture which are all similar but vary by color. Both of these have a number of animations in their </w:t>
-            </w:r>
-            <w:proofErr w:type="spellStart"/>
-            <w:r>
-              <w:t>cel</w:t>
-            </w:r>
-            <w:proofErr w:type="spellEnd"/>
-            <w:r>
-              <w:t xml:space="preserve"> sheet. We have background art to give immersion as to where you are.</w:t>
+              <w:t>We have a unique hero texture that is very different from the enemy texture which are all similar but vary by color. Both of these have a number of animations in their cel sheet. We have background art to give immersion as to where you are.</w:t>
             </w:r>
           </w:p>
           <w:p>
@@ -489,6 +484,26 @@
               </w:tabs>
               <w:cnfStyle w:val="000000000000" w:firstRow="0" w:lastRow="0" w:firstColumn="0" w:lastColumn="0" w:oddVBand="0" w:evenVBand="0" w:oddHBand="0" w:evenHBand="0" w:firstRowFirstColumn="0" w:firstRowLastColumn="0" w:lastRowFirstColumn="0" w:lastRowLastColumn="0"/>
             </w:pPr>
+            <w:r>
+              <w:t>Rolling mechanic is useful for movement around the game. Horde of enemies is done well. Heart HUD is a good homage to Zelda.</w:t>
+            </w:r>
+          </w:p>
+          <w:p>
+            <w:pPr>
+              <w:tabs>
+                <w:tab w:val="right" w:pos="7200"/>
+              </w:tabs>
+              <w:cnfStyle w:val="000000000000" w:firstRow="0" w:lastRow="0" w:firstColumn="0" w:lastColumn="0" w:oddVBand="0" w:evenVBand="0" w:oddHBand="0" w:evenHBand="0" w:firstRowFirstColumn="0" w:firstRowLastColumn="0" w:lastRowFirstColumn="0" w:lastRowLastColumn="0"/>
+              <w:rPr>
+                <w:b/>
+              </w:rPr>
+            </w:pPr>
+            <w:r>
+              <w:rPr>
+                <w:b/>
+              </w:rPr>
+              <w:t>13 Points</w:t>
+            </w:r>
           </w:p>
         </w:tc>
       </w:tr>
@@ -959,6 +974,23 @@
               </w:tabs>
               <w:cnfStyle w:val="000000100000" w:firstRow="0" w:lastRow="0" w:firstColumn="0" w:lastColumn="0" w:oddVBand="0" w:evenVBand="0" w:oddHBand="1" w:evenHBand="0" w:firstRowFirstColumn="0" w:firstRowLastColumn="0" w:lastRowFirstColumn="0" w:lastRowLastColumn="0"/>
             </w:pPr>
+            <w:r>
+              <w:t>The gameplay is simple and defined. You know exactly what your character can do and you easily figure out what the enemies can do. The cut scenes and menu screen break up the combat nicely. The game performs consistently.</w:t>
+            </w:r>
+          </w:p>
+          <w:p>
+            <w:pPr>
+              <w:tabs>
+                <w:tab w:val="right" w:pos="7200"/>
+              </w:tabs>
+              <w:cnfStyle w:val="000000100000" w:firstRow="0" w:lastRow="0" w:firstColumn="0" w:lastColumn="0" w:oddVBand="0" w:evenVBand="0" w:oddHBand="1" w:evenHBand="0" w:firstRowFirstColumn="0" w:firstRowLastColumn="0" w:lastRowFirstColumn="0" w:lastRowLastColumn="0"/>
+            </w:pPr>
+            <w:r>
+              <w:rPr>
+                <w:b/>
+              </w:rPr>
+              <w:t>45 Points</w:t>
+            </w:r>
           </w:p>
         </w:tc>
       </w:tr>
@@ -984,6 +1016,7 @@
               </w:tabs>
             </w:pPr>
             <w:r>
+              <w:lastRenderedPageBreak/>
               <w:t>Report</w:t>
             </w:r>
           </w:p>
@@ -1036,8 +1069,6 @@
               </w:tabs>
               <w:cnfStyle w:val="000000000000" w:firstRow="0" w:lastRow="0" w:firstColumn="0" w:lastColumn="0" w:oddVBand="0" w:evenVBand="0" w:oddHBand="0" w:evenHBand="0" w:firstRowFirstColumn="0" w:firstRowLastColumn="0" w:lastRowFirstColumn="0" w:lastRowLastColumn="0"/>
             </w:pPr>
-            <w:bookmarkStart w:id="0" w:name="_GoBack"/>
-            <w:bookmarkEnd w:id="0"/>
           </w:p>
         </w:tc>
         <w:tc>
@@ -1057,6 +1088,31 @@
               </w:tabs>
               <w:cnfStyle w:val="000000000000" w:firstRow="0" w:lastRow="0" w:firstColumn="0" w:lastColumn="0" w:oddVBand="0" w:evenVBand="0" w:oddHBand="0" w:evenHBand="0" w:firstRowFirstColumn="0" w:firstRowLastColumn="0" w:lastRowFirstColumn="0" w:lastRowLastColumn="0"/>
             </w:pPr>
+            <w:r>
+              <w:t>The thematic design is well put together. Enemy appearance is designed to go together. Hero and Boss appearance are meant to stand out from the basic enemies.</w:t>
+            </w:r>
+            <w:bookmarkStart w:id="0" w:name="_GoBack"/>
+            <w:bookmarkEnd w:id="0"/>
+          </w:p>
+          <w:p>
+            <w:pPr>
+              <w:tabs>
+                <w:tab w:val="right" w:pos="7200"/>
+              </w:tabs>
+              <w:cnfStyle w:val="000000000000" w:firstRow="0" w:lastRow="0" w:firstColumn="0" w:lastColumn="0" w:oddVBand="0" w:evenVBand="0" w:oddHBand="0" w:evenHBand="0" w:firstRowFirstColumn="0" w:firstRowLastColumn="0" w:lastRowFirstColumn="0" w:lastRowLastColumn="0"/>
+            </w:pPr>
+            <w:r>
+              <w:rPr>
+                <w:b/>
+              </w:rPr>
+              <w:t>6</w:t>
+            </w:r>
+            <w:r>
+              <w:rPr>
+                <w:b/>
+              </w:rPr>
+              <w:t xml:space="preserve"> Points</w:t>
+            </w:r>
           </w:p>
         </w:tc>
       </w:tr>
@@ -1475,6 +1531,7 @@
   <w:style w:type="character" w:default="1" w:styleId="DefaultParagraphFont">
     <w:name w:val="Default Paragraph Font"/>
     <w:uiPriority w:val="1"/>
+    <w:semiHidden/>
     <w:unhideWhenUsed/>
   </w:style>
   <w:style w:type="table" w:default="1" w:styleId="TableNormal">

</xml_diff>